<commit_message>
Work up to Intro to Inference in Wk 2 of Duke Intro to Prob. on Coursera
</commit_message>
<xml_diff>
--- a/Stats/Coursera/DukeStatsWithR/Course1_IntroToProb/week2/Week2_EDA_IntroToInference.docx
+++ b/Stats/Coursera/DukeStatsWithR/Course1_IntroToProb/week2/Week2_EDA_IntroToInference.docx
@@ -883,7 +883,7 @@
           <w:ilvl w:val="0"/>
           <w:numId w:val="0"/>
         </w:numPr>
-        <w:ind w:left="360" w:firstLine="360"/>
+        <w:ind w:left="1080" w:firstLine="360"/>
       </w:pPr>
       <w:r>
         <w:rPr>
@@ -891,8 +891,8 @@
         </w:rPr>
         <w:drawing>
           <wp:inline distT="0" distB="0" distL="0" distR="0" wp14:anchorId="135F68AA" wp14:editId="53C53E82">
-            <wp:extent cx="4711552" cy="912169"/>
-            <wp:effectExtent l="0" t="0" r="0" b="2540"/>
+            <wp:extent cx="4252756" cy="823345"/>
+            <wp:effectExtent l="0" t="0" r="0" b="0"/>
             <wp:docPr id="9" name="Picture 9"/>
             <wp:cNvGraphicFramePr>
               <a:graphicFrameLocks xmlns:a="http://schemas.openxmlformats.org/drawingml/2006/main" noChangeAspect="1"/>
@@ -913,7 +913,7 @@
                   <pic:spPr>
                     <a:xfrm>
                       <a:off x="0" y="0"/>
-                      <a:ext cx="4757414" cy="921048"/>
+                      <a:ext cx="4329320" cy="838168"/>
                     </a:xfrm>
                     <a:prstGeom prst="rect">
                       <a:avLst/>
@@ -939,9 +939,2245 @@
     <w:p>
       <w:pPr>
         <w:pStyle w:val="ListBullet"/>
+        <w:numPr>
+          <w:ilvl w:val="0"/>
+          <w:numId w:val="0"/>
+        </w:numPr>
+        <w:ind w:left="360" w:hanging="360"/>
+        <w:jc w:val="center"/>
+        <w:rPr>
+          <w:b/>
+          <w:u w:val="single"/>
+        </w:rPr>
+      </w:pPr>
+      <w:r>
+        <w:rPr>
+          <w:b/>
+          <w:u w:val="single"/>
+        </w:rPr>
+        <w:t>Measures of Spread</w:t>
+      </w:r>
+    </w:p>
+    <w:p>
+      <w:pPr>
+        <w:pStyle w:val="ListBullet"/>
+        <w:numPr>
+          <w:ilvl w:val="0"/>
+          <w:numId w:val="0"/>
+        </w:numPr>
+        <w:ind w:left="2520" w:firstLine="360"/>
+      </w:pPr>
+      <w:r>
+        <w:rPr>
+          <w:noProof/>
+        </w:rPr>
+        <w:drawing>
+          <wp:inline distT="0" distB="0" distL="0" distR="0" wp14:anchorId="008BBDBF" wp14:editId="133B6A97">
+            <wp:extent cx="1796637" cy="1480214"/>
+            <wp:effectExtent l="0" t="0" r="0" b="5715"/>
+            <wp:docPr id="3" name="Picture 3"/>
+            <wp:cNvGraphicFramePr>
+              <a:graphicFrameLocks xmlns:a="http://schemas.openxmlformats.org/drawingml/2006/main" noChangeAspect="1"/>
+            </wp:cNvGraphicFramePr>
+            <a:graphic xmlns:a="http://schemas.openxmlformats.org/drawingml/2006/main">
+              <a:graphicData uri="http://schemas.openxmlformats.org/drawingml/2006/picture">
+                <pic:pic xmlns:pic="http://schemas.openxmlformats.org/drawingml/2006/picture">
+                  <pic:nvPicPr>
+                    <pic:cNvPr id="1" name=""/>
+                    <pic:cNvPicPr/>
+                  </pic:nvPicPr>
+                  <pic:blipFill>
+                    <a:blip r:embed="rId13"/>
+                    <a:stretch>
+                      <a:fillRect/>
+                    </a:stretch>
+                  </pic:blipFill>
+                  <pic:spPr>
+                    <a:xfrm>
+                      <a:off x="0" y="0"/>
+                      <a:ext cx="1820931" cy="1500229"/>
+                    </a:xfrm>
+                    <a:prstGeom prst="rect">
+                      <a:avLst/>
+                    </a:prstGeom>
+                  </pic:spPr>
+                </pic:pic>
+              </a:graphicData>
+            </a:graphic>
+          </wp:inline>
+        </w:drawing>
+      </w:r>
+    </w:p>
+    <w:p>
+      <w:pPr>
+        <w:pStyle w:val="ListBullet"/>
+      </w:pPr>
+      <w:r>
+        <w:rPr>
+          <w:b/>
+        </w:rPr>
+        <w:t>Range</w:t>
+      </w:r>
+      <w:r>
+        <w:t xml:space="preserve"> = very easy to calculate, but not robust b/c it relies on the most extreme values of a distribution</w:t>
+      </w:r>
+    </w:p>
+    <w:p>
+      <w:pPr>
+        <w:pStyle w:val="ListBullet"/>
+      </w:pPr>
+      <w:r>
+        <w:rPr>
+          <w:b/>
+        </w:rPr>
+        <w:t>Variance</w:t>
+      </w:r>
+      <w:r>
+        <w:t xml:space="preserve"> = (s^2 for sample, sigma^2 for population) = average squared deviation (to account for negative differences) of each observation from the mean</w:t>
+      </w:r>
+    </w:p>
+    <w:p>
+      <w:pPr>
+        <w:pStyle w:val="ListBullet"/>
+        <w:tabs>
+          <w:tab w:val="clear" w:pos="360"/>
+          <w:tab w:val="num" w:pos="720"/>
+        </w:tabs>
+        <w:ind w:left="720"/>
+      </w:pPr>
+      <w:r>
+        <w:t xml:space="preserve">We square the deviations instead of taking absolute values to increase larger deviations more than smaller ones so that they’re weighed more heavily </w:t>
+      </w:r>
+    </w:p>
+    <w:p>
+      <w:pPr>
+        <w:pStyle w:val="ListBullet"/>
+        <w:tabs>
+          <w:tab w:val="clear" w:pos="360"/>
+          <w:tab w:val="num" w:pos="2520"/>
+        </w:tabs>
+        <w:ind w:left="2520"/>
+      </w:pPr>
+      <w:r>
+        <w:rPr>
+          <w:noProof/>
+        </w:rPr>
+        <w:drawing>
+          <wp:inline distT="0" distB="0" distL="0" distR="0" wp14:anchorId="443A91B2" wp14:editId="522CA745">
+            <wp:extent cx="1866457" cy="531508"/>
+            <wp:effectExtent l="0" t="0" r="635" b="1905"/>
+            <wp:docPr id="10" name="Picture 10"/>
+            <wp:cNvGraphicFramePr>
+              <a:graphicFrameLocks xmlns:a="http://schemas.openxmlformats.org/drawingml/2006/main" noChangeAspect="1"/>
+            </wp:cNvGraphicFramePr>
+            <a:graphic xmlns:a="http://schemas.openxmlformats.org/drawingml/2006/main">
+              <a:graphicData uri="http://schemas.openxmlformats.org/drawingml/2006/picture">
+                <pic:pic xmlns:pic="http://schemas.openxmlformats.org/drawingml/2006/picture">
+                  <pic:nvPicPr>
+                    <pic:cNvPr id="1" name=""/>
+                    <pic:cNvPicPr/>
+                  </pic:nvPicPr>
+                  <pic:blipFill>
+                    <a:blip r:embed="rId14"/>
+                    <a:stretch>
+                      <a:fillRect/>
+                    </a:stretch>
+                  </pic:blipFill>
+                  <pic:spPr>
+                    <a:xfrm>
+                      <a:off x="0" y="0"/>
+                      <a:ext cx="1885360" cy="536891"/>
+                    </a:xfrm>
+                    <a:prstGeom prst="rect">
+                      <a:avLst/>
+                    </a:prstGeom>
+                  </pic:spPr>
+                </pic:pic>
+              </a:graphicData>
+            </a:graphic>
+          </wp:inline>
+        </w:drawing>
+      </w:r>
+    </w:p>
+    <w:p>
+      <w:pPr>
+        <w:pStyle w:val="ListBullet"/>
+      </w:pPr>
+      <w:r>
+        <w:rPr>
+          <w:b/>
+        </w:rPr>
+        <w:t>Variance</w:t>
+      </w:r>
+      <w:r>
+        <w:t xml:space="preserve"> is not in units we can understand, so we take square root to get SD + a measure in units we can understand (same as data)</w:t>
+      </w:r>
+    </w:p>
+    <w:p>
+      <w:pPr>
+        <w:pStyle w:val="ListBullet"/>
+      </w:pPr>
+      <w:r>
+        <w:rPr>
+          <w:b/>
+        </w:rPr>
+        <w:t>SD</w:t>
+      </w:r>
+      <w:r>
+        <w:t xml:space="preserve"> = same units as data, more useful</w:t>
+      </w:r>
+      <w:r>
+        <w:t xml:space="preserve"> (s for sample, sigma for population)</w:t>
+      </w:r>
+    </w:p>
+    <w:p>
+      <w:pPr>
+        <w:pStyle w:val="ListBullet"/>
+        <w:numPr>
+          <w:ilvl w:val="0"/>
+          <w:numId w:val="0"/>
+        </w:numPr>
+        <w:ind w:left="360" w:hanging="360"/>
+      </w:pPr>
+    </w:p>
+    <w:p>
+      <w:pPr>
+        <w:pStyle w:val="ListBullet"/>
+      </w:pPr>
+      <w:r>
+        <w:t xml:space="preserve">Variability vs. </w:t>
+      </w:r>
+      <w:r>
+        <w:rPr>
+          <w:b/>
+        </w:rPr>
+        <w:t>Diversity</w:t>
+      </w:r>
+    </w:p>
+    <w:p>
+      <w:pPr>
+        <w:pStyle w:val="ListBullet"/>
+        <w:numPr>
+          <w:ilvl w:val="0"/>
+          <w:numId w:val="0"/>
+        </w:numPr>
+        <w:ind w:left="1800"/>
+      </w:pPr>
+      <w:r>
+        <w:rPr>
+          <w:noProof/>
+        </w:rPr>
+        <w:drawing>
+          <wp:inline distT="0" distB="0" distL="0" distR="0" wp14:anchorId="3D9EDF42" wp14:editId="72D68F62">
+            <wp:extent cx="3976576" cy="960581"/>
+            <wp:effectExtent l="0" t="0" r="5080" b="0"/>
+            <wp:docPr id="13" name="Picture 13"/>
+            <wp:cNvGraphicFramePr>
+              <a:graphicFrameLocks xmlns:a="http://schemas.openxmlformats.org/drawingml/2006/main" noChangeAspect="1"/>
+            </wp:cNvGraphicFramePr>
+            <a:graphic xmlns:a="http://schemas.openxmlformats.org/drawingml/2006/main">
+              <a:graphicData uri="http://schemas.openxmlformats.org/drawingml/2006/picture">
+                <pic:pic xmlns:pic="http://schemas.openxmlformats.org/drawingml/2006/picture">
+                  <pic:nvPicPr>
+                    <pic:cNvPr id="1" name=""/>
+                    <pic:cNvPicPr/>
+                  </pic:nvPicPr>
+                  <pic:blipFill>
+                    <a:blip r:embed="rId15"/>
+                    <a:stretch>
+                      <a:fillRect/>
+                    </a:stretch>
+                  </pic:blipFill>
+                  <pic:spPr>
+                    <a:xfrm>
+                      <a:off x="0" y="0"/>
+                      <a:ext cx="4017318" cy="970423"/>
+                    </a:xfrm>
+                    <a:prstGeom prst="rect">
+                      <a:avLst/>
+                    </a:prstGeom>
+                  </pic:spPr>
+                </pic:pic>
+              </a:graphicData>
+            </a:graphic>
+          </wp:inline>
+        </w:drawing>
+      </w:r>
+    </w:p>
+    <w:p>
+      <w:pPr>
+        <w:pStyle w:val="ListBullet"/>
+        <w:tabs>
+          <w:tab w:val="clear" w:pos="360"/>
+          <w:tab w:val="num" w:pos="1080"/>
+        </w:tabs>
+        <w:ind w:left="1080"/>
+      </w:pPr>
+      <w:r>
+        <w:t xml:space="preserve">Set 1 is more </w:t>
+      </w:r>
+      <w:r>
+        <w:rPr>
+          <w:b/>
+        </w:rPr>
+        <w:t xml:space="preserve">diverse </w:t>
+      </w:r>
+      <w:r>
+        <w:rPr>
+          <w:i/>
+        </w:rPr>
+        <w:t>in color</w:t>
+      </w:r>
+      <w:r>
+        <w:rPr>
+          <w:i/>
+        </w:rPr>
+        <w:t xml:space="preserve"> </w:t>
+      </w:r>
+      <w:r>
+        <w:t>= more different b/c more colors (each car has own color)</w:t>
+      </w:r>
+    </w:p>
+    <w:p>
+      <w:pPr>
+        <w:pStyle w:val="ListBullet"/>
+        <w:tabs>
+          <w:tab w:val="clear" w:pos="360"/>
+          <w:tab w:val="num" w:pos="1080"/>
+        </w:tabs>
+        <w:ind w:left="1080"/>
+      </w:pPr>
+      <w:r>
+        <w:t xml:space="preserve">Set 2 is more </w:t>
+      </w:r>
+      <w:r>
+        <w:rPr>
+          <w:b/>
+        </w:rPr>
+        <w:t xml:space="preserve">variable </w:t>
+      </w:r>
+      <w:r>
+        <w:rPr>
+          <w:i/>
+        </w:rPr>
+        <w:t>in MPG</w:t>
+      </w:r>
+      <w:r>
+        <w:t xml:space="preserve"> (more data at ends of distribution/away from the center)</w:t>
+      </w:r>
+    </w:p>
+    <w:p>
+      <w:pPr>
+        <w:pStyle w:val="ListBullet"/>
+      </w:pPr>
+      <w:r>
+        <w:lastRenderedPageBreak/>
+        <w:t>More observations around the center = less variable</w:t>
+      </w:r>
+    </w:p>
+    <w:p>
+      <w:pPr>
+        <w:pStyle w:val="ListBullet"/>
+        <w:tabs>
+          <w:tab w:val="clear" w:pos="360"/>
+          <w:tab w:val="num" w:pos="720"/>
+        </w:tabs>
+        <w:ind w:left="720"/>
+      </w:pPr>
+      <w:r>
+        <w:t>Avg MPG in Set 1 = 30, but has observations near the mean</w:t>
+      </w:r>
+    </w:p>
+    <w:p>
+      <w:pPr>
+        <w:pStyle w:val="ListBullet"/>
+        <w:tabs>
+          <w:tab w:val="clear" w:pos="360"/>
+          <w:tab w:val="num" w:pos="720"/>
+        </w:tabs>
+        <w:ind w:left="720"/>
+      </w:pPr>
+      <w:r>
+        <w:t xml:space="preserve">Avg. MPG in Set 2 =  26, but w/ no </w:t>
+      </w:r>
+      <w:r>
+        <w:t>observations</w:t>
+      </w:r>
+      <w:r>
+        <w:t xml:space="preserve"> near the mean</w:t>
+      </w:r>
+    </w:p>
+    <w:p>
+      <w:pPr>
+        <w:pStyle w:val="ListBullet"/>
+        <w:numPr>
+          <w:ilvl w:val="0"/>
+          <w:numId w:val="0"/>
+        </w:numPr>
+        <w:ind w:left="720" w:firstLine="720"/>
+      </w:pPr>
+      <w:r>
+        <w:rPr>
+          <w:noProof/>
+        </w:rPr>
+        <w:drawing>
+          <wp:inline distT="0" distB="0" distL="0" distR="0" wp14:anchorId="7B125F0F" wp14:editId="5F373167">
+            <wp:extent cx="1630204" cy="450776"/>
+            <wp:effectExtent l="0" t="0" r="0" b="6985"/>
+            <wp:docPr id="14" name="Picture 14"/>
+            <wp:cNvGraphicFramePr>
+              <a:graphicFrameLocks xmlns:a="http://schemas.openxmlformats.org/drawingml/2006/main" noChangeAspect="1"/>
+            </wp:cNvGraphicFramePr>
+            <a:graphic xmlns:a="http://schemas.openxmlformats.org/drawingml/2006/main">
+              <a:graphicData uri="http://schemas.openxmlformats.org/drawingml/2006/picture">
+                <pic:pic xmlns:pic="http://schemas.openxmlformats.org/drawingml/2006/picture">
+                  <pic:nvPicPr>
+                    <pic:cNvPr id="1" name=""/>
+                    <pic:cNvPicPr/>
+                  </pic:nvPicPr>
+                  <pic:blipFill>
+                    <a:blip r:embed="rId16"/>
+                    <a:stretch>
+                      <a:fillRect/>
+                    </a:stretch>
+                  </pic:blipFill>
+                  <pic:spPr>
+                    <a:xfrm>
+                      <a:off x="0" y="0"/>
+                      <a:ext cx="1686122" cy="466238"/>
+                    </a:xfrm>
+                    <a:prstGeom prst="rect">
+                      <a:avLst/>
+                    </a:prstGeom>
+                  </pic:spPr>
+                </pic:pic>
+              </a:graphicData>
+            </a:graphic>
+          </wp:inline>
+        </w:drawing>
+      </w:r>
+      <w:r>
+        <w:rPr>
+          <w:noProof/>
+        </w:rPr>
+        <w:t xml:space="preserve"> </w:t>
+      </w:r>
+      <w:r>
+        <w:rPr>
+          <w:noProof/>
+        </w:rPr>
+        <w:drawing>
+          <wp:inline distT="0" distB="0" distL="0" distR="0" wp14:anchorId="5A7876F2" wp14:editId="47C2AFA1">
+            <wp:extent cx="1716272" cy="459284"/>
+            <wp:effectExtent l="0" t="0" r="0" b="0"/>
+            <wp:docPr id="15" name="Picture 15"/>
+            <wp:cNvGraphicFramePr>
+              <a:graphicFrameLocks xmlns:a="http://schemas.openxmlformats.org/drawingml/2006/main" noChangeAspect="1"/>
+            </wp:cNvGraphicFramePr>
+            <a:graphic xmlns:a="http://schemas.openxmlformats.org/drawingml/2006/main">
+              <a:graphicData uri="http://schemas.openxmlformats.org/drawingml/2006/picture">
+                <pic:pic xmlns:pic="http://schemas.openxmlformats.org/drawingml/2006/picture">
+                  <pic:nvPicPr>
+                    <pic:cNvPr id="1" name=""/>
+                    <pic:cNvPicPr/>
+                  </pic:nvPicPr>
+                  <pic:blipFill>
+                    <a:blip r:embed="rId17"/>
+                    <a:stretch>
+                      <a:fillRect/>
+                    </a:stretch>
+                  </pic:blipFill>
+                  <pic:spPr>
+                    <a:xfrm>
+                      <a:off x="0" y="0"/>
+                      <a:ext cx="1760287" cy="471063"/>
+                    </a:xfrm>
+                    <a:prstGeom prst="rect">
+                      <a:avLst/>
+                    </a:prstGeom>
+                  </pic:spPr>
+                </pic:pic>
+              </a:graphicData>
+            </a:graphic>
+          </wp:inline>
+        </w:drawing>
+      </w:r>
+    </w:p>
+    <w:p>
+      <w:pPr>
+        <w:pStyle w:val="ListBullet"/>
+        <w:numPr>
+          <w:ilvl w:val="0"/>
+          <w:numId w:val="0"/>
+        </w:numPr>
+        <w:ind w:left="360"/>
+      </w:pPr>
+    </w:p>
+    <w:p>
+      <w:pPr>
+        <w:pStyle w:val="ListBullet"/>
+      </w:pPr>
+      <w:r>
+        <w:rPr>
+          <w:b/>
+        </w:rPr>
+        <w:t>IQR</w:t>
+      </w:r>
+      <w:r>
+        <w:t xml:space="preserve"> = middle 50% of data = Q3 – Q1 = 75</w:t>
+      </w:r>
+      <w:r>
+        <w:rPr>
+          <w:vertAlign w:val="superscript"/>
+        </w:rPr>
+        <w:t>th</w:t>
+      </w:r>
+      <w:r>
+        <w:t xml:space="preserve"> percentile – 25</w:t>
+      </w:r>
+      <w:r>
+        <w:rPr>
+          <w:vertAlign w:val="superscript"/>
+        </w:rPr>
+        <w:t>th</w:t>
+      </w:r>
+      <w:r>
+        <w:t xml:space="preserve"> percentile</w:t>
+      </w:r>
+    </w:p>
+    <w:p>
+      <w:pPr>
+        <w:pStyle w:val="ListBullet"/>
+        <w:tabs>
+          <w:tab w:val="clear" w:pos="360"/>
+          <w:tab w:val="num" w:pos="1080"/>
+        </w:tabs>
+        <w:ind w:left="1080"/>
+      </w:pPr>
+      <w:r>
+        <w:rPr>
+          <w:noProof/>
+        </w:rPr>
+        <w:drawing>
+          <wp:inline distT="0" distB="0" distL="0" distR="0" wp14:anchorId="229F86EF" wp14:editId="70B955F8">
+            <wp:extent cx="3530009" cy="1031472"/>
+            <wp:effectExtent l="0" t="0" r="0" b="0"/>
+            <wp:docPr id="16" name="Picture 16"/>
+            <wp:cNvGraphicFramePr>
+              <a:graphicFrameLocks xmlns:a="http://schemas.openxmlformats.org/drawingml/2006/main" noChangeAspect="1"/>
+            </wp:cNvGraphicFramePr>
+            <a:graphic xmlns:a="http://schemas.openxmlformats.org/drawingml/2006/main">
+              <a:graphicData uri="http://schemas.openxmlformats.org/drawingml/2006/picture">
+                <pic:pic xmlns:pic="http://schemas.openxmlformats.org/drawingml/2006/picture">
+                  <pic:nvPicPr>
+                    <pic:cNvPr id="1" name=""/>
+                    <pic:cNvPicPr/>
+                  </pic:nvPicPr>
+                  <pic:blipFill>
+                    <a:blip r:embed="rId18"/>
+                    <a:stretch>
+                      <a:fillRect/>
+                    </a:stretch>
+                  </pic:blipFill>
+                  <pic:spPr>
+                    <a:xfrm>
+                      <a:off x="0" y="0"/>
+                      <a:ext cx="3543010" cy="1035271"/>
+                    </a:xfrm>
+                    <a:prstGeom prst="rect">
+                      <a:avLst/>
+                    </a:prstGeom>
+                  </pic:spPr>
+                </pic:pic>
+              </a:graphicData>
+            </a:graphic>
+          </wp:inline>
+        </w:drawing>
+      </w:r>
+    </w:p>
+    <w:p>
+      <w:pPr>
+        <w:pStyle w:val="ListBullet"/>
+        <w:tabs>
+          <w:tab w:val="clear" w:pos="360"/>
+          <w:tab w:val="num" w:pos="720"/>
+        </w:tabs>
+        <w:ind w:left="720"/>
+      </w:pPr>
+      <w:r>
+        <w:t>“middle 50% of people in</w:t>
+      </w:r>
+      <w:r>
+        <w:t xml:space="preserve"> population have life expectancies</w:t>
+      </w:r>
+      <w:r>
+        <w:t xml:space="preserve"> between 65 and 77 years old”</w:t>
+      </w:r>
+    </w:p>
+    <w:p>
+      <w:pPr>
+        <w:pStyle w:val="ListBullet"/>
+      </w:pPr>
+      <w:r>
+        <w:t>Value of IQR is not that useful on its own, but is when comparing distributions</w:t>
+      </w:r>
+    </w:p>
+    <w:p>
+      <w:pPr>
+        <w:pStyle w:val="ListBullet"/>
+        <w:tabs>
+          <w:tab w:val="clear" w:pos="360"/>
+          <w:tab w:val="num" w:pos="720"/>
+        </w:tabs>
+        <w:ind w:left="720"/>
+      </w:pPr>
+      <w:r>
+        <w:t>More reliable than range b/c it DOES NOT rely on endpoints</w:t>
+      </w:r>
+    </w:p>
+    <w:p>
+      <w:pPr>
+        <w:pStyle w:val="ListBullet"/>
+        <w:numPr>
+          <w:ilvl w:val="0"/>
+          <w:numId w:val="0"/>
+        </w:numPr>
+        <w:ind w:left="360" w:hanging="360"/>
+      </w:pPr>
+    </w:p>
+    <w:p>
+      <w:pPr>
+        <w:pStyle w:val="ListBullet"/>
+      </w:pPr>
+      <w:r>
+        <w:rPr>
+          <w:b/>
+        </w:rPr>
+        <w:t xml:space="preserve">Robust statistics </w:t>
+      </w:r>
+      <w:r>
+        <w:t>= measures on which extreme data points have no effects</w:t>
+      </w:r>
+    </w:p>
+    <w:p>
+      <w:pPr>
+        <w:pStyle w:val="ListBullet"/>
+        <w:tabs>
+          <w:tab w:val="clear" w:pos="360"/>
+          <w:tab w:val="num" w:pos="720"/>
+        </w:tabs>
+        <w:ind w:left="720"/>
+      </w:pPr>
+      <w:r>
+        <w:t>Median, NOT mean (arithmetic average vs . middle data point (Q2/50</w:t>
+      </w:r>
+      <w:r>
+        <w:rPr>
+          <w:vertAlign w:val="superscript"/>
+        </w:rPr>
+        <w:t>th</w:t>
+      </w:r>
+      <w:r>
+        <w:t xml:space="preserve"> percentile) where endpoints are </w:t>
+      </w:r>
+      <w:r>
+        <w:t>irrelevant</w:t>
+      </w:r>
+      <w:r>
+        <w:t xml:space="preserve"> to its calculation</w:t>
+      </w:r>
+    </w:p>
+    <w:p>
+      <w:pPr>
+        <w:pStyle w:val="ListBullet"/>
+        <w:tabs>
+          <w:tab w:val="clear" w:pos="360"/>
+          <w:tab w:val="num" w:pos="720"/>
+        </w:tabs>
+        <w:ind w:left="720"/>
+      </w:pPr>
+      <w:r>
+        <w:t xml:space="preserve">IQR therefore, which is based on the median, is more robust than SD (uses the mean) + range (relies </w:t>
+      </w:r>
+      <w:r>
+        <w:t>solely</w:t>
+      </w:r>
+      <w:r>
+        <w:t xml:space="preserve"> on most extreme values)</w:t>
+      </w:r>
+    </w:p>
+    <w:p>
+      <w:pPr>
+        <w:pStyle w:val="ListBullet"/>
+        <w:tabs>
+          <w:tab w:val="clear" w:pos="360"/>
+          <w:tab w:val="num" w:pos="1800"/>
+        </w:tabs>
+        <w:ind w:left="1800"/>
+      </w:pPr>
+      <w:r>
+        <w:rPr>
+          <w:noProof/>
+        </w:rPr>
+        <w:drawing>
+          <wp:inline distT="0" distB="0" distL="0" distR="0" wp14:anchorId="12746317" wp14:editId="1DB27B99">
+            <wp:extent cx="2669215" cy="942448"/>
+            <wp:effectExtent l="0" t="0" r="0" b="0"/>
+            <wp:docPr id="17" name="Picture 17"/>
+            <wp:cNvGraphicFramePr>
+              <a:graphicFrameLocks xmlns:a="http://schemas.openxmlformats.org/drawingml/2006/main" noChangeAspect="1"/>
+            </wp:cNvGraphicFramePr>
+            <a:graphic xmlns:a="http://schemas.openxmlformats.org/drawingml/2006/main">
+              <a:graphicData uri="http://schemas.openxmlformats.org/drawingml/2006/picture">
+                <pic:pic xmlns:pic="http://schemas.openxmlformats.org/drawingml/2006/picture">
+                  <pic:nvPicPr>
+                    <pic:cNvPr id="1" name=""/>
+                    <pic:cNvPicPr/>
+                  </pic:nvPicPr>
+                  <pic:blipFill>
+                    <a:blip r:embed="rId19"/>
+                    <a:stretch>
+                      <a:fillRect/>
+                    </a:stretch>
+                  </pic:blipFill>
+                  <pic:spPr>
+                    <a:xfrm>
+                      <a:off x="0" y="0"/>
+                      <a:ext cx="2680387" cy="946393"/>
+                    </a:xfrm>
+                    <a:prstGeom prst="rect">
+                      <a:avLst/>
+                    </a:prstGeom>
+                  </pic:spPr>
+                </pic:pic>
+              </a:graphicData>
+            </a:graphic>
+          </wp:inline>
+        </w:drawing>
+      </w:r>
+    </w:p>
+    <w:p>
+      <w:pPr>
+        <w:pStyle w:val="ListBullet"/>
+      </w:pPr>
+      <w:r>
+        <w:t xml:space="preserve">Use robust statistics for </w:t>
+      </w:r>
+      <w:r>
+        <w:rPr>
+          <w:i/>
+        </w:rPr>
+        <w:t>skewed distributions</w:t>
+      </w:r>
+      <w:r>
+        <w:t xml:space="preserve">/those w/ extreme values </w:t>
+      </w:r>
+    </w:p>
+    <w:p>
+      <w:pPr>
+        <w:pStyle w:val="ListBullet"/>
+      </w:pPr>
+      <w:r>
+        <w:rPr>
+          <w:noProof/>
+        </w:rPr>
+        <w:drawing>
+          <wp:inline distT="0" distB="0" distL="0" distR="0" wp14:anchorId="3CE6D0AC" wp14:editId="57E53720">
+            <wp:extent cx="4896982" cy="1031358"/>
+            <wp:effectExtent l="0" t="0" r="0" b="0"/>
+            <wp:docPr id="18" name="Picture 18"/>
+            <wp:cNvGraphicFramePr>
+              <a:graphicFrameLocks xmlns:a="http://schemas.openxmlformats.org/drawingml/2006/main" noChangeAspect="1"/>
+            </wp:cNvGraphicFramePr>
+            <a:graphic xmlns:a="http://schemas.openxmlformats.org/drawingml/2006/main">
+              <a:graphicData uri="http://schemas.openxmlformats.org/drawingml/2006/picture">
+                <pic:pic xmlns:pic="http://schemas.openxmlformats.org/drawingml/2006/picture">
+                  <pic:nvPicPr>
+                    <pic:cNvPr id="1" name=""/>
+                    <pic:cNvPicPr/>
+                  </pic:nvPicPr>
+                  <pic:blipFill>
+                    <a:blip r:embed="rId20"/>
+                    <a:stretch>
+                      <a:fillRect/>
+                    </a:stretch>
+                  </pic:blipFill>
+                  <pic:spPr>
+                    <a:xfrm>
+                      <a:off x="0" y="0"/>
+                      <a:ext cx="4980620" cy="1048973"/>
+                    </a:xfrm>
+                    <a:prstGeom prst="rect">
+                      <a:avLst/>
+                    </a:prstGeom>
+                  </pic:spPr>
+                </pic:pic>
+              </a:graphicData>
+            </a:graphic>
+          </wp:inline>
+        </w:drawing>
+      </w:r>
+    </w:p>
+    <w:p>
+      <w:pPr>
+        <w:pStyle w:val="ListBullet"/>
+        <w:tabs>
+          <w:tab w:val="clear" w:pos="360"/>
+          <w:tab w:val="num" w:pos="720"/>
+        </w:tabs>
+        <w:ind w:left="720"/>
+      </w:pPr>
+      <w:r>
+        <w:rPr>
+          <w:noProof/>
+        </w:rPr>
+        <w:drawing>
+          <wp:inline distT="0" distB="0" distL="0" distR="0" wp14:anchorId="3EBA9127" wp14:editId="42A8DD2C">
+            <wp:extent cx="5019896" cy="684531"/>
+            <wp:effectExtent l="0" t="0" r="9525" b="1270"/>
+            <wp:docPr id="19" name="Picture 19"/>
+            <wp:cNvGraphicFramePr>
+              <a:graphicFrameLocks xmlns:a="http://schemas.openxmlformats.org/drawingml/2006/main" noChangeAspect="1"/>
+            </wp:cNvGraphicFramePr>
+            <a:graphic xmlns:a="http://schemas.openxmlformats.org/drawingml/2006/main">
+              <a:graphicData uri="http://schemas.openxmlformats.org/drawingml/2006/picture">
+                <pic:pic xmlns:pic="http://schemas.openxmlformats.org/drawingml/2006/picture">
+                  <pic:nvPicPr>
+                    <pic:cNvPr id="1" name=""/>
+                    <pic:cNvPicPr/>
+                  </pic:nvPicPr>
+                  <pic:blipFill>
+                    <a:blip r:embed="rId21"/>
+                    <a:stretch>
+                      <a:fillRect/>
+                    </a:stretch>
+                  </pic:blipFill>
+                  <pic:spPr>
+                    <a:xfrm>
+                      <a:off x="0" y="0"/>
+                      <a:ext cx="5041975" cy="687542"/>
+                    </a:xfrm>
+                    <a:prstGeom prst="rect">
+                      <a:avLst/>
+                    </a:prstGeom>
+                  </pic:spPr>
+                </pic:pic>
+              </a:graphicData>
+            </a:graphic>
+          </wp:inline>
+        </w:drawing>
+      </w:r>
+    </w:p>
+    <w:p>
+      <w:pPr>
+        <w:pStyle w:val="ListBullet"/>
+        <w:numPr>
+          <w:ilvl w:val="0"/>
+          <w:numId w:val="0"/>
+        </w:numPr>
+        <w:ind w:left="360" w:hanging="360"/>
+      </w:pPr>
+    </w:p>
+    <w:p>
+      <w:pPr>
+        <w:pStyle w:val="ListBullet"/>
+        <w:rPr>
+          <w:b/>
+        </w:rPr>
+      </w:pPr>
+      <w:r>
+        <w:rPr>
+          <w:b/>
+        </w:rPr>
+        <w:t>Data Transformations</w:t>
+      </w:r>
+      <w:r>
+        <w:t xml:space="preserve"> = useful tricks for making certain types of data easier to model</w:t>
+      </w:r>
+    </w:p>
+    <w:p>
+      <w:pPr>
+        <w:pStyle w:val="ListBullet"/>
+        <w:rPr>
+          <w:b/>
+        </w:rPr>
+      </w:pPr>
+      <w:r>
+        <w:rPr>
+          <w:b/>
+        </w:rPr>
+        <w:t xml:space="preserve">Transformation = </w:t>
+      </w:r>
+      <w:r>
+        <w:t>rescaling data using a function (sometimes used w/ skewed data so it’s easier to model</w:t>
+      </w:r>
+      <w:r>
+        <w:t xml:space="preserve"> so outliers are not as extreme</w:t>
+      </w:r>
+      <w:r>
+        <w:t>)</w:t>
+      </w:r>
+    </w:p>
+    <w:p>
+      <w:pPr>
+        <w:pStyle w:val="ListBullet"/>
+      </w:pPr>
+      <w:r>
+        <w:t xml:space="preserve">Most common = </w:t>
+      </w:r>
+      <w:r>
+        <w:rPr>
+          <w:b/>
+        </w:rPr>
+        <w:t xml:space="preserve">(natural) log transformation </w:t>
+      </w:r>
+      <w:r>
+        <w:sym w:font="Wingdings" w:char="F0E0"/>
+      </w:r>
+      <w:r>
+        <w:t xml:space="preserve"> used w/ much of the data cluster to 0</w:t>
+      </w:r>
+      <w:r>
+        <w:rPr>
+          <w:i/>
+        </w:rPr>
+        <w:t xml:space="preserve"> relative to very large value in the data set + </w:t>
+      </w:r>
+      <w:r>
+        <w:rPr>
+          <w:i/>
+          <w:u w:val="single"/>
+        </w:rPr>
+        <w:t>all observations are positive</w:t>
+      </w:r>
+      <w:r>
+        <w:t xml:space="preserve"> </w:t>
+      </w:r>
+    </w:p>
+    <w:p>
+      <w:pPr>
+        <w:pStyle w:val="ListBullet"/>
+        <w:numPr>
+          <w:ilvl w:val="0"/>
+          <w:numId w:val="0"/>
+        </w:numPr>
+        <w:ind w:left="1080"/>
+      </w:pPr>
+      <w:r>
+        <w:rPr>
+          <w:noProof/>
+        </w:rPr>
+        <w:lastRenderedPageBreak/>
+        <w:drawing>
+          <wp:inline distT="0" distB="0" distL="0" distR="0" wp14:anchorId="2B9E8541" wp14:editId="48939D7F">
+            <wp:extent cx="4040372" cy="1265206"/>
+            <wp:effectExtent l="0" t="0" r="0" b="0"/>
+            <wp:docPr id="20" name="Picture 20"/>
+            <wp:cNvGraphicFramePr>
+              <a:graphicFrameLocks xmlns:a="http://schemas.openxmlformats.org/drawingml/2006/main" noChangeAspect="1"/>
+            </wp:cNvGraphicFramePr>
+            <a:graphic xmlns:a="http://schemas.openxmlformats.org/drawingml/2006/main">
+              <a:graphicData uri="http://schemas.openxmlformats.org/drawingml/2006/picture">
+                <pic:pic xmlns:pic="http://schemas.openxmlformats.org/drawingml/2006/picture">
+                  <pic:nvPicPr>
+                    <pic:cNvPr id="1" name=""/>
+                    <pic:cNvPicPr/>
+                  </pic:nvPicPr>
+                  <pic:blipFill>
+                    <a:blip r:embed="rId22"/>
+                    <a:stretch>
+                      <a:fillRect/>
+                    </a:stretch>
+                  </pic:blipFill>
+                  <pic:spPr>
+                    <a:xfrm>
+                      <a:off x="0" y="0"/>
+                      <a:ext cx="4089508" cy="1280592"/>
+                    </a:xfrm>
+                    <a:prstGeom prst="rect">
+                      <a:avLst/>
+                    </a:prstGeom>
+                  </pic:spPr>
+                </pic:pic>
+              </a:graphicData>
+            </a:graphic>
+          </wp:inline>
+        </w:drawing>
+      </w:r>
+    </w:p>
+    <w:p>
+      <w:pPr>
+        <w:pStyle w:val="ListBullet"/>
+        <w:numPr>
+          <w:ilvl w:val="0"/>
+          <w:numId w:val="0"/>
+        </w:numPr>
+        <w:ind w:left="360" w:hanging="360"/>
+      </w:pPr>
+    </w:p>
+    <w:p>
+      <w:pPr>
+        <w:pStyle w:val="ListBullet"/>
+      </w:pPr>
+      <w:r>
+        <w:rPr>
+          <w:b/>
+        </w:rPr>
+        <w:t>log transformation</w:t>
+      </w:r>
+      <w:r>
+        <w:t xml:space="preserve"> can be applied to a variable in a scatterplot to make a relationship more linear + hence easier to model w/ simple methods</w:t>
+      </w:r>
+    </w:p>
+    <w:p>
+      <w:pPr>
+        <w:pStyle w:val="ListBullet"/>
+        <w:numPr>
+          <w:ilvl w:val="0"/>
+          <w:numId w:val="0"/>
+        </w:numPr>
+        <w:ind w:left="360"/>
+      </w:pPr>
+      <w:r>
+        <w:rPr>
+          <w:noProof/>
+        </w:rPr>
+        <w:drawing>
+          <wp:inline distT="0" distB="0" distL="0" distR="0" wp14:anchorId="3468AC61" wp14:editId="6C9ACB70">
+            <wp:extent cx="5943600" cy="1399540"/>
+            <wp:effectExtent l="0" t="0" r="0" b="0"/>
+            <wp:docPr id="21" name="Picture 21"/>
+            <wp:cNvGraphicFramePr>
+              <a:graphicFrameLocks xmlns:a="http://schemas.openxmlformats.org/drawingml/2006/main" noChangeAspect="1"/>
+            </wp:cNvGraphicFramePr>
+            <a:graphic xmlns:a="http://schemas.openxmlformats.org/drawingml/2006/main">
+              <a:graphicData uri="http://schemas.openxmlformats.org/drawingml/2006/picture">
+                <pic:pic xmlns:pic="http://schemas.openxmlformats.org/drawingml/2006/picture">
+                  <pic:nvPicPr>
+                    <pic:cNvPr id="1" name=""/>
+                    <pic:cNvPicPr/>
+                  </pic:nvPicPr>
+                  <pic:blipFill>
+                    <a:blip r:embed="rId23"/>
+                    <a:stretch>
+                      <a:fillRect/>
+                    </a:stretch>
+                  </pic:blipFill>
+                  <pic:spPr>
+                    <a:xfrm>
+                      <a:off x="0" y="0"/>
+                      <a:ext cx="5943600" cy="1399540"/>
+                    </a:xfrm>
+                    <a:prstGeom prst="rect">
+                      <a:avLst/>
+                    </a:prstGeom>
+                  </pic:spPr>
+                </pic:pic>
+              </a:graphicData>
+            </a:graphic>
+          </wp:inline>
+        </w:drawing>
+      </w:r>
+    </w:p>
+    <w:p>
+      <w:pPr>
+        <w:pStyle w:val="ListBullet"/>
+        <w:tabs>
+          <w:tab w:val="clear" w:pos="360"/>
+          <w:tab w:val="num" w:pos="720"/>
+        </w:tabs>
+        <w:ind w:left="720"/>
+      </w:pPr>
+      <w:r>
+        <w:t>relationship remains positive, but is now more linear</w:t>
+      </w:r>
+      <w:r>
+        <w:t xml:space="preserve"> + easier to model</w:t>
+      </w:r>
+    </w:p>
+    <w:p>
+      <w:pPr>
+        <w:pStyle w:val="ListBullet"/>
+        <w:numPr>
+          <w:ilvl w:val="0"/>
+          <w:numId w:val="0"/>
+        </w:numPr>
+        <w:ind w:left="360"/>
+      </w:pPr>
+    </w:p>
+    <w:p>
+      <w:pPr>
+        <w:pStyle w:val="ListBullet"/>
+      </w:pPr>
+      <w:r>
+        <w:rPr>
+          <w:b/>
+        </w:rPr>
+        <w:t xml:space="preserve">Square root transform </w:t>
+      </w:r>
+      <w:r>
+        <w:t xml:space="preserve">or </w:t>
+      </w:r>
+      <w:r>
+        <w:rPr>
+          <w:b/>
+        </w:rPr>
+        <w:t>inverse</w:t>
+      </w:r>
+      <w:r>
+        <w:rPr>
+          <w:b/>
+        </w:rPr>
+        <w:t xml:space="preserve"> transformation</w:t>
+      </w:r>
+      <w:r>
+        <w:t xml:space="preserve"> for cars weights vs. city MPG, with a negative non-linear relationship</w:t>
+      </w:r>
+    </w:p>
+    <w:p>
+      <w:pPr>
+        <w:pStyle w:val="ListBullet"/>
+        <w:numPr>
+          <w:ilvl w:val="0"/>
+          <w:numId w:val="0"/>
+        </w:numPr>
+        <w:ind w:left="360" w:firstLine="360"/>
+      </w:pPr>
+      <w:r>
+        <w:rPr>
+          <w:noProof/>
+        </w:rPr>
+        <w:drawing>
+          <wp:inline distT="0" distB="0" distL="0" distR="0" wp14:anchorId="4525BC06" wp14:editId="314B1E22">
+            <wp:extent cx="5295014" cy="2306952"/>
+            <wp:effectExtent l="0" t="0" r="1270" b="0"/>
+            <wp:docPr id="22" name="Picture 22"/>
+            <wp:cNvGraphicFramePr>
+              <a:graphicFrameLocks xmlns:a="http://schemas.openxmlformats.org/drawingml/2006/main" noChangeAspect="1"/>
+            </wp:cNvGraphicFramePr>
+            <a:graphic xmlns:a="http://schemas.openxmlformats.org/drawingml/2006/main">
+              <a:graphicData uri="http://schemas.openxmlformats.org/drawingml/2006/picture">
+                <pic:pic xmlns:pic="http://schemas.openxmlformats.org/drawingml/2006/picture">
+                  <pic:nvPicPr>
+                    <pic:cNvPr id="1" name=""/>
+                    <pic:cNvPicPr/>
+                  </pic:nvPicPr>
+                  <pic:blipFill>
+                    <a:blip r:embed="rId24"/>
+                    <a:stretch>
+                      <a:fillRect/>
+                    </a:stretch>
+                  </pic:blipFill>
+                  <pic:spPr>
+                    <a:xfrm>
+                      <a:off x="0" y="0"/>
+                      <a:ext cx="5305263" cy="2311417"/>
+                    </a:xfrm>
+                    <a:prstGeom prst="rect">
+                      <a:avLst/>
+                    </a:prstGeom>
+                  </pic:spPr>
+                </pic:pic>
+              </a:graphicData>
+            </a:graphic>
+          </wp:inline>
+        </w:drawing>
+      </w:r>
+    </w:p>
+    <w:p>
+      <w:pPr>
+        <w:pStyle w:val="ListBullet"/>
+        <w:tabs>
+          <w:tab w:val="clear" w:pos="360"/>
+          <w:tab w:val="num" w:pos="720"/>
+        </w:tabs>
+        <w:ind w:left="720"/>
+      </w:pPr>
+      <w:r>
+        <w:t>Difficult to tell which transformation works better or if either give something better than the original data</w:t>
+      </w:r>
+    </w:p>
+    <w:p>
+      <w:pPr>
+        <w:pStyle w:val="ListBullet"/>
+      </w:pPr>
+      <w:r>
+        <w:t>Transformations can be useful even if they complicate the interpretations a bit (log of income isn’t easy to evaluate)</w:t>
+      </w:r>
+    </w:p>
+    <w:p>
+      <w:pPr>
+        <w:pStyle w:val="ListBullet"/>
+        <w:numPr>
+          <w:ilvl w:val="0"/>
+          <w:numId w:val="0"/>
+        </w:numPr>
+        <w:ind w:left="360"/>
+      </w:pPr>
+    </w:p>
+    <w:p>
+      <w:pPr>
+        <w:pStyle w:val="ListBullet"/>
+        <w:rPr>
+          <w:u w:val="single"/>
+        </w:rPr>
+      </w:pPr>
+      <w:r>
+        <w:rPr>
+          <w:u w:val="single"/>
+        </w:rPr>
+        <w:t>Goals of Transforms</w:t>
+      </w:r>
+    </w:p>
+    <w:p>
+      <w:pPr>
+        <w:pStyle w:val="ListBullet"/>
+        <w:tabs>
+          <w:tab w:val="clear" w:pos="360"/>
+          <w:tab w:val="num" w:pos="720"/>
+        </w:tabs>
+        <w:ind w:left="720"/>
+        <w:rPr>
+          <w:u w:val="single"/>
+        </w:rPr>
+      </w:pPr>
+      <w:r>
+        <w:t>See data differently</w:t>
+      </w:r>
+    </w:p>
+    <w:p>
+      <w:pPr>
+        <w:pStyle w:val="ListBullet"/>
+        <w:tabs>
+          <w:tab w:val="clear" w:pos="360"/>
+          <w:tab w:val="num" w:pos="720"/>
+        </w:tabs>
+        <w:ind w:left="720"/>
+        <w:rPr>
+          <w:u w:val="single"/>
+        </w:rPr>
+      </w:pPr>
+      <w:r>
+        <w:t xml:space="preserve">Reduce skew to assist in </w:t>
+      </w:r>
+      <w:r>
+        <w:t>modeling</w:t>
+      </w:r>
+    </w:p>
+    <w:p>
+      <w:pPr>
+        <w:pStyle w:val="ListBullet"/>
+        <w:tabs>
+          <w:tab w:val="clear" w:pos="360"/>
+          <w:tab w:val="num" w:pos="720"/>
+        </w:tabs>
+        <w:ind w:left="720"/>
+        <w:rPr>
+          <w:u w:val="single"/>
+        </w:rPr>
+      </w:pPr>
+      <w:r>
+        <w:t>Straighten a non-linear relationship</w:t>
+      </w:r>
+      <w:r>
+        <w:t xml:space="preserve"> to assist in modeling </w:t>
+      </w:r>
+    </w:p>
+    <w:p>
+      <w:pPr>
+        <w:pStyle w:val="ListBullet"/>
+        <w:numPr>
+          <w:ilvl w:val="0"/>
+          <w:numId w:val="0"/>
+        </w:numPr>
+        <w:ind w:left="360" w:hanging="360"/>
+      </w:pPr>
+    </w:p>
+    <w:p>
+      <w:pPr>
+        <w:pStyle w:val="ListBullet"/>
+        <w:numPr>
+          <w:ilvl w:val="0"/>
+          <w:numId w:val="0"/>
+        </w:numPr>
+        <w:jc w:val="center"/>
+        <w:rPr>
+          <w:b/>
+          <w:u w:val="single"/>
+        </w:rPr>
+      </w:pPr>
+      <w:r>
+        <w:rPr>
+          <w:b/>
+          <w:u w:val="single"/>
+        </w:rPr>
+        <w:lastRenderedPageBreak/>
+        <w:t>Exploring Categorical Variables</w:t>
+      </w:r>
+    </w:p>
+    <w:p>
+      <w:pPr>
+        <w:pStyle w:val="ListBullet"/>
+        <w:numPr>
+          <w:ilvl w:val="0"/>
+          <w:numId w:val="0"/>
+        </w:numPr>
+        <w:jc w:val="center"/>
+        <w:rPr>
+          <w:b/>
+          <w:u w:val="single"/>
+        </w:rPr>
+      </w:pPr>
+    </w:p>
+    <w:p>
+      <w:pPr>
+        <w:pStyle w:val="ListBullet"/>
+      </w:pPr>
+      <w:r>
+        <w:t xml:space="preserve">Can visualize this kind of data in a </w:t>
+      </w:r>
+      <w:r>
+        <w:rPr>
+          <w:b/>
+        </w:rPr>
+        <w:t>frequency table, relative frequency table, bar plot</w:t>
+      </w:r>
+      <w:r>
+        <w:t xml:space="preserve">, or relative </w:t>
+      </w:r>
+      <w:r>
+        <w:rPr>
+          <w:b/>
+        </w:rPr>
+        <w:t>frequency bar plot</w:t>
+      </w:r>
+      <w:r>
+        <w:t xml:space="preserve"> (same shape as raw bar plot but w/ frequency on y-axis instead), </w:t>
+      </w:r>
+      <w:r>
+        <w:t>where the raw values tell us something about the data</w:t>
+      </w:r>
+    </w:p>
+    <w:p>
+      <w:pPr>
+        <w:pStyle w:val="ListBullet"/>
+        <w:numPr>
+          <w:ilvl w:val="0"/>
+          <w:numId w:val="0"/>
+        </w:numPr>
+        <w:ind w:left="1080" w:firstLine="360"/>
+      </w:pPr>
+      <w:r>
+        <w:rPr>
+          <w:noProof/>
+        </w:rPr>
+        <w:drawing>
+          <wp:inline distT="0" distB="0" distL="0" distR="0" wp14:anchorId="0D486C9D" wp14:editId="5E34B71B">
+            <wp:extent cx="2126009" cy="1165147"/>
+            <wp:effectExtent l="0" t="0" r="7620" b="0"/>
+            <wp:docPr id="23" name="Picture 23"/>
+            <wp:cNvGraphicFramePr>
+              <a:graphicFrameLocks xmlns:a="http://schemas.openxmlformats.org/drawingml/2006/main" noChangeAspect="1"/>
+            </wp:cNvGraphicFramePr>
+            <a:graphic xmlns:a="http://schemas.openxmlformats.org/drawingml/2006/main">
+              <a:graphicData uri="http://schemas.openxmlformats.org/drawingml/2006/picture">
+                <pic:pic xmlns:pic="http://schemas.openxmlformats.org/drawingml/2006/picture">
+                  <pic:nvPicPr>
+                    <pic:cNvPr id="1" name=""/>
+                    <pic:cNvPicPr/>
+                  </pic:nvPicPr>
+                  <pic:blipFill rotWithShape="1">
+                    <a:blip r:embed="rId25"/>
+                    <a:srcRect b="51243"/>
+                    <a:stretch/>
+                  </pic:blipFill>
+                  <pic:spPr bwMode="auto">
+                    <a:xfrm>
+                      <a:off x="0" y="0"/>
+                      <a:ext cx="2150831" cy="1178751"/>
+                    </a:xfrm>
+                    <a:prstGeom prst="rect">
+                      <a:avLst/>
+                    </a:prstGeom>
+                    <a:ln>
+                      <a:noFill/>
+                    </a:ln>
+                    <a:extLst>
+                      <a:ext uri="{53640926-AAD7-44D8-BBD7-CCE9431645EC}">
+                        <a14:shadowObscured xmlns:a14="http://schemas.microsoft.com/office/drawing/2010/main"/>
+                      </a:ext>
+                    </a:extLst>
+                  </pic:spPr>
+                </pic:pic>
+              </a:graphicData>
+            </a:graphic>
+          </wp:inline>
+        </w:drawing>
+      </w:r>
+      <w:r>
+        <w:rPr>
+          <w:noProof/>
+        </w:rPr>
+        <w:t xml:space="preserve"> </w:t>
+      </w:r>
+      <w:r>
+        <w:rPr>
+          <w:noProof/>
+        </w:rPr>
+        <w:drawing>
+          <wp:inline distT="0" distB="0" distL="0" distR="0" wp14:anchorId="4B5D18A1" wp14:editId="2734447B">
+            <wp:extent cx="2148353" cy="1212637"/>
+            <wp:effectExtent l="0" t="0" r="4445" b="6985"/>
+            <wp:docPr id="24" name="Picture 24"/>
+            <wp:cNvGraphicFramePr>
+              <a:graphicFrameLocks xmlns:a="http://schemas.openxmlformats.org/drawingml/2006/main" noChangeAspect="1"/>
+            </wp:cNvGraphicFramePr>
+            <a:graphic xmlns:a="http://schemas.openxmlformats.org/drawingml/2006/main">
+              <a:graphicData uri="http://schemas.openxmlformats.org/drawingml/2006/picture">
+                <pic:pic xmlns:pic="http://schemas.openxmlformats.org/drawingml/2006/picture">
+                  <pic:nvPicPr>
+                    <pic:cNvPr id="1" name=""/>
+                    <pic:cNvPicPr/>
+                  </pic:nvPicPr>
+                  <pic:blipFill rotWithShape="1">
+                    <a:blip r:embed="rId25"/>
+                    <a:srcRect t="49784"/>
+                    <a:stretch/>
+                  </pic:blipFill>
+                  <pic:spPr bwMode="auto">
+                    <a:xfrm>
+                      <a:off x="0" y="0"/>
+                      <a:ext cx="2165363" cy="1222238"/>
+                    </a:xfrm>
+                    <a:prstGeom prst="rect">
+                      <a:avLst/>
+                    </a:prstGeom>
+                    <a:ln>
+                      <a:noFill/>
+                    </a:ln>
+                    <a:extLst>
+                      <a:ext uri="{53640926-AAD7-44D8-BBD7-CCE9431645EC}">
+                        <a14:shadowObscured xmlns:a14="http://schemas.microsoft.com/office/drawing/2010/main"/>
+                      </a:ext>
+                    </a:extLst>
+                  </pic:spPr>
+                </pic:pic>
+              </a:graphicData>
+            </a:graphic>
+          </wp:inline>
+        </w:drawing>
+      </w:r>
+    </w:p>
+    <w:p>
+      <w:pPr>
+        <w:pStyle w:val="ListBullet"/>
+      </w:pPr>
+      <w:r>
+        <w:rPr>
+          <w:u w:val="single"/>
+        </w:rPr>
+        <w:t>Bar plots</w:t>
+      </w:r>
+      <w:r>
+        <w:t xml:space="preserve"> = categorical distribution w/ x-axis of naturally unordered classes  </w:t>
+      </w:r>
+    </w:p>
+    <w:p>
+      <w:pPr>
+        <w:pStyle w:val="ListBullet"/>
+      </w:pPr>
+      <w:r>
+        <w:rPr>
+          <w:u w:val="single"/>
+        </w:rPr>
+        <w:t>Histogram</w:t>
+      </w:r>
+      <w:r>
+        <w:t xml:space="preserve"> = numerical distribution w/ a naturally ordered number line x-axis</w:t>
+      </w:r>
+    </w:p>
+    <w:p>
+      <w:pPr>
+        <w:pStyle w:val="ListBullet"/>
+      </w:pPr>
+      <w:r>
+        <w:t>Pi</w:t>
+      </w:r>
+      <w:r>
+        <w:t>e</w:t>
+      </w:r>
+      <w:r>
+        <w:t xml:space="preserve"> charts are not that informative + can be bad w/ many levels of a class/factor</w:t>
+      </w:r>
+    </w:p>
+    <w:p>
+      <w:pPr>
+        <w:pStyle w:val="ListBullet"/>
+        <w:rPr>
+          <w:b/>
+        </w:rPr>
+      </w:pPr>
+      <w:r>
+        <w:rPr>
+          <w:b/>
+        </w:rPr>
+        <w:t>Contingency Table</w:t>
+      </w:r>
+      <w:r>
+        <w:rPr>
+          <w:b/>
+        </w:rPr>
+        <w:t xml:space="preserve"> </w:t>
+      </w:r>
+      <w:r>
+        <w:sym w:font="Wingdings" w:char="F0E0"/>
+      </w:r>
+      <w:r>
+        <w:t xml:space="preserve"> combine 2 categorical variables (income level bin, difficulty saving)</w:t>
+      </w:r>
+    </w:p>
+    <w:p>
+      <w:pPr>
+        <w:pStyle w:val="ListBullet"/>
+        <w:numPr>
+          <w:ilvl w:val="0"/>
+          <w:numId w:val="0"/>
+        </w:numPr>
+        <w:ind w:left="1080" w:firstLine="360"/>
+        <w:rPr>
+          <w:b/>
+        </w:rPr>
+      </w:pPr>
+      <w:r>
+        <w:rPr>
+          <w:noProof/>
+        </w:rPr>
+        <w:drawing>
+          <wp:inline distT="0" distB="0" distL="0" distR="0" wp14:anchorId="25563843" wp14:editId="33607782">
+            <wp:extent cx="3550213" cy="1183404"/>
+            <wp:effectExtent l="0" t="0" r="0" b="0"/>
+            <wp:docPr id="25" name="Picture 25"/>
+            <wp:cNvGraphicFramePr>
+              <a:graphicFrameLocks xmlns:a="http://schemas.openxmlformats.org/drawingml/2006/main" noChangeAspect="1"/>
+            </wp:cNvGraphicFramePr>
+            <a:graphic xmlns:a="http://schemas.openxmlformats.org/drawingml/2006/main">
+              <a:graphicData uri="http://schemas.openxmlformats.org/drawingml/2006/picture">
+                <pic:pic xmlns:pic="http://schemas.openxmlformats.org/drawingml/2006/picture">
+                  <pic:nvPicPr>
+                    <pic:cNvPr id="1" name=""/>
+                    <pic:cNvPicPr/>
+                  </pic:nvPicPr>
+                  <pic:blipFill>
+                    <a:blip r:embed="rId26"/>
+                    <a:stretch>
+                      <a:fillRect/>
+                    </a:stretch>
+                  </pic:blipFill>
+                  <pic:spPr>
+                    <a:xfrm>
+                      <a:off x="0" y="0"/>
+                      <a:ext cx="3598406" cy="1199468"/>
+                    </a:xfrm>
+                    <a:prstGeom prst="rect">
+                      <a:avLst/>
+                    </a:prstGeom>
+                  </pic:spPr>
+                </pic:pic>
+              </a:graphicData>
+            </a:graphic>
+          </wp:inline>
+        </w:drawing>
+      </w:r>
+    </w:p>
+    <w:p>
+      <w:pPr>
+        <w:pStyle w:val="ListBullet"/>
+        <w:tabs>
+          <w:tab w:val="clear" w:pos="360"/>
+          <w:tab w:val="num" w:pos="720"/>
+        </w:tabs>
+        <w:ind w:left="720"/>
+      </w:pPr>
+      <w:r>
+        <w:t>Ex: want to compare whether income + perception of difficult saving are related, can’t compare raw counts since sample sizes for each income level are different</w:t>
+      </w:r>
+    </w:p>
+    <w:p>
+      <w:pPr>
+        <w:pStyle w:val="ListBullet"/>
+        <w:tabs>
+          <w:tab w:val="clear" w:pos="360"/>
+          <w:tab w:val="num" w:pos="720"/>
+        </w:tabs>
+        <w:ind w:left="720"/>
+      </w:pPr>
+      <w:r>
+        <w:t xml:space="preserve">instead, compare the distribution of 1 variable </w:t>
+      </w:r>
+      <w:r>
+        <w:rPr>
+          <w:b/>
+        </w:rPr>
+        <w:t>conditional on the other</w:t>
+      </w:r>
+    </w:p>
+    <w:p>
+      <w:pPr>
+        <w:pStyle w:val="ListBullet"/>
+        <w:tabs>
+          <w:tab w:val="clear" w:pos="360"/>
+          <w:tab w:val="num" w:pos="1080"/>
+        </w:tabs>
+        <w:ind w:left="1080"/>
+      </w:pPr>
+      <w:r>
+        <w:rPr>
+          <w:noProof/>
+        </w:rPr>
+        <w:drawing>
+          <wp:inline distT="0" distB="0" distL="0" distR="0" wp14:anchorId="0EA8B4D7" wp14:editId="2E36B193">
+            <wp:extent cx="4376271" cy="805121"/>
+            <wp:effectExtent l="0" t="0" r="5715" b="0"/>
+            <wp:docPr id="27" name="Picture 27"/>
+            <wp:cNvGraphicFramePr>
+              <a:graphicFrameLocks xmlns:a="http://schemas.openxmlformats.org/drawingml/2006/main" noChangeAspect="1"/>
+            </wp:cNvGraphicFramePr>
+            <a:graphic xmlns:a="http://schemas.openxmlformats.org/drawingml/2006/main">
+              <a:graphicData uri="http://schemas.openxmlformats.org/drawingml/2006/picture">
+                <pic:pic xmlns:pic="http://schemas.openxmlformats.org/drawingml/2006/picture">
+                  <pic:nvPicPr>
+                    <pic:cNvPr id="1" name=""/>
+                    <pic:cNvPicPr/>
+                  </pic:nvPicPr>
+                  <pic:blipFill>
+                    <a:blip r:embed="rId27"/>
+                    <a:stretch>
+                      <a:fillRect/>
+                    </a:stretch>
+                  </pic:blipFill>
+                  <pic:spPr>
+                    <a:xfrm>
+                      <a:off x="0" y="0"/>
+                      <a:ext cx="4436214" cy="816149"/>
+                    </a:xfrm>
+                    <a:prstGeom prst="rect">
+                      <a:avLst/>
+                    </a:prstGeom>
+                  </pic:spPr>
+                </pic:pic>
+              </a:graphicData>
+            </a:graphic>
+          </wp:inline>
+        </w:drawing>
+      </w:r>
+    </w:p>
+    <w:p>
+      <w:pPr>
+        <w:pStyle w:val="ListBullet"/>
+        <w:tabs>
+          <w:tab w:val="clear" w:pos="360"/>
+          <w:tab w:val="num" w:pos="1080"/>
+        </w:tabs>
+        <w:ind w:left="1080"/>
+      </w:pPr>
+      <w:r>
+        <w:t>Can assume that these are related b/c wide variability in perception of difficulty among income bins</w:t>
+      </w:r>
+      <w:r>
+        <w:t xml:space="preserve"> (</w:t>
+      </w:r>
+      <w:r>
+        <w:rPr>
+          <w:i/>
+        </w:rPr>
+        <w:t>suggested</w:t>
+      </w:r>
+      <w:r>
+        <w:t xml:space="preserve"> by data, not proved)</w:t>
+      </w:r>
+    </w:p>
+    <w:p>
+      <w:pPr>
+        <w:pStyle w:val="ListBullet"/>
+        <w:tabs>
+          <w:tab w:val="clear" w:pos="360"/>
+          <w:tab w:val="num" w:pos="1080"/>
+        </w:tabs>
+        <w:ind w:left="1080"/>
+      </w:pPr>
+      <w:r>
+        <w:rPr>
+          <w:noProof/>
+        </w:rPr>
+        <w:drawing>
+          <wp:inline distT="0" distB="0" distL="0" distR="0" wp14:anchorId="453E7731" wp14:editId="064B4607">
+            <wp:extent cx="3773793" cy="1685708"/>
+            <wp:effectExtent l="0" t="0" r="0" b="0"/>
+            <wp:docPr id="28" name="Picture 28"/>
+            <wp:cNvGraphicFramePr>
+              <a:graphicFrameLocks xmlns:a="http://schemas.openxmlformats.org/drawingml/2006/main" noChangeAspect="1"/>
+            </wp:cNvGraphicFramePr>
+            <a:graphic xmlns:a="http://schemas.openxmlformats.org/drawingml/2006/main">
+              <a:graphicData uri="http://schemas.openxmlformats.org/drawingml/2006/picture">
+                <pic:pic xmlns:pic="http://schemas.openxmlformats.org/drawingml/2006/picture">
+                  <pic:nvPicPr>
+                    <pic:cNvPr id="1" name=""/>
+                    <pic:cNvPicPr/>
+                  </pic:nvPicPr>
+                  <pic:blipFill>
+                    <a:blip r:embed="rId28"/>
+                    <a:stretch>
+                      <a:fillRect/>
+                    </a:stretch>
+                  </pic:blipFill>
+                  <pic:spPr>
+                    <a:xfrm>
+                      <a:off x="0" y="0"/>
+                      <a:ext cx="3793516" cy="1694518"/>
+                    </a:xfrm>
+                    <a:prstGeom prst="rect">
+                      <a:avLst/>
+                    </a:prstGeom>
+                  </pic:spPr>
+                </pic:pic>
+              </a:graphicData>
+            </a:graphic>
+          </wp:inline>
+        </w:drawing>
+      </w:r>
+    </w:p>
+    <w:p>
+      <w:pPr>
+        <w:pStyle w:val="ListBullet"/>
+        <w:tabs>
+          <w:tab w:val="clear" w:pos="360"/>
+          <w:tab w:val="num" w:pos="1080"/>
+        </w:tabs>
+        <w:ind w:left="1080"/>
+      </w:pPr>
+      <w:r>
+        <w:rPr>
+          <w:noProof/>
+        </w:rPr>
+        <w:drawing>
+          <wp:inline distT="0" distB="0" distL="0" distR="0" wp14:anchorId="0BEB4A32" wp14:editId="41F37D30">
+            <wp:extent cx="4619625" cy="228600"/>
+            <wp:effectExtent l="0" t="0" r="9525" b="0"/>
+            <wp:docPr id="29" name="Picture 29"/>
+            <wp:cNvGraphicFramePr>
+              <a:graphicFrameLocks xmlns:a="http://schemas.openxmlformats.org/drawingml/2006/main" noChangeAspect="1"/>
+            </wp:cNvGraphicFramePr>
+            <a:graphic xmlns:a="http://schemas.openxmlformats.org/drawingml/2006/main">
+              <a:graphicData uri="http://schemas.openxmlformats.org/drawingml/2006/picture">
+                <pic:pic xmlns:pic="http://schemas.openxmlformats.org/drawingml/2006/picture">
+                  <pic:nvPicPr>
+                    <pic:cNvPr id="1" name=""/>
+                    <pic:cNvPicPr/>
+                  </pic:nvPicPr>
+                  <pic:blipFill>
+                    <a:blip r:embed="rId29"/>
+                    <a:stretch>
+                      <a:fillRect/>
+                    </a:stretch>
+                  </pic:blipFill>
+                  <pic:spPr>
+                    <a:xfrm>
+                      <a:off x="0" y="0"/>
+                      <a:ext cx="4619625" cy="228600"/>
+                    </a:xfrm>
+                    <a:prstGeom prst="rect">
+                      <a:avLst/>
+                    </a:prstGeom>
+                  </pic:spPr>
+                </pic:pic>
+              </a:graphicData>
+            </a:graphic>
+          </wp:inline>
+        </w:drawing>
+      </w:r>
+    </w:p>
+    <w:p>
+      <w:pPr>
+        <w:pStyle w:val="ListBullet"/>
+        <w:tabs>
+          <w:tab w:val="clear" w:pos="360"/>
+          <w:tab w:val="num" w:pos="1440"/>
+        </w:tabs>
+        <w:ind w:left="1440"/>
+      </w:pPr>
+      <w:r>
+        <w:t>Also, opinions on gun laws + party affiliations appear to be independent (all around same %, regardless of party)</w:t>
+      </w:r>
+    </w:p>
+    <w:p>
+      <w:pPr>
+        <w:pStyle w:val="ListBullet"/>
+        <w:rPr>
+          <w:b/>
+        </w:rPr>
+      </w:pPr>
+      <w:r>
+        <w:rPr>
+          <w:b/>
+        </w:rPr>
+        <w:lastRenderedPageBreak/>
+        <w:t>Segmented bar plots</w:t>
+      </w:r>
+      <w:r>
+        <w:rPr>
+          <w:b/>
+        </w:rPr>
+        <w:t xml:space="preserve"> = </w:t>
+      </w:r>
+      <w:r>
+        <w:t xml:space="preserve">useful for visualizing 2 categorical variables as 1 variable being </w:t>
+      </w:r>
+      <w:r>
+        <w:rPr>
+          <w:b/>
+        </w:rPr>
+        <w:t>conditional</w:t>
+      </w:r>
+      <w:r>
+        <w:t xml:space="preserve"> on the other</w:t>
+      </w:r>
+      <w:r>
+        <w:t xml:space="preserve"> </w:t>
+      </w:r>
+      <w:r>
+        <w:sym w:font="Wingdings" w:char="F0E8"/>
+      </w:r>
+      <w:r>
+        <w:t xml:space="preserve"> </w:t>
+      </w:r>
+      <w:r>
+        <w:rPr>
+          <w:u w:val="single"/>
+        </w:rPr>
+        <w:t>distribution of response variable conditional on levels of the explanatory</w:t>
+      </w:r>
+    </w:p>
+    <w:p>
+      <w:pPr>
+        <w:pStyle w:val="ListBullet"/>
+        <w:numPr>
+          <w:ilvl w:val="0"/>
+          <w:numId w:val="0"/>
+        </w:numPr>
+        <w:ind w:left="1800"/>
+        <w:rPr>
+          <w:b/>
+        </w:rPr>
+      </w:pPr>
+      <w:r>
+        <w:rPr>
+          <w:noProof/>
+        </w:rPr>
+        <w:drawing>
+          <wp:inline distT="0" distB="0" distL="0" distR="0" wp14:anchorId="1070BD7E" wp14:editId="4FF40B5C">
+            <wp:extent cx="3436088" cy="2019343"/>
+            <wp:effectExtent l="0" t="0" r="0" b="0"/>
+            <wp:docPr id="30" name="Picture 30"/>
+            <wp:cNvGraphicFramePr>
+              <a:graphicFrameLocks xmlns:a="http://schemas.openxmlformats.org/drawingml/2006/main" noChangeAspect="1"/>
+            </wp:cNvGraphicFramePr>
+            <a:graphic xmlns:a="http://schemas.openxmlformats.org/drawingml/2006/main">
+              <a:graphicData uri="http://schemas.openxmlformats.org/drawingml/2006/picture">
+                <pic:pic xmlns:pic="http://schemas.openxmlformats.org/drawingml/2006/picture">
+                  <pic:nvPicPr>
+                    <pic:cNvPr id="1" name=""/>
+                    <pic:cNvPicPr/>
+                  </pic:nvPicPr>
+                  <pic:blipFill>
+                    <a:blip r:embed="rId30"/>
+                    <a:stretch>
+                      <a:fillRect/>
+                    </a:stretch>
+                  </pic:blipFill>
+                  <pic:spPr>
+                    <a:xfrm>
+                      <a:off x="0" y="0"/>
+                      <a:ext cx="3459980" cy="2033384"/>
+                    </a:xfrm>
+                    <a:prstGeom prst="rect">
+                      <a:avLst/>
+                    </a:prstGeom>
+                  </pic:spPr>
+                </pic:pic>
+              </a:graphicData>
+            </a:graphic>
+          </wp:inline>
+        </w:drawing>
+      </w:r>
+    </w:p>
+    <w:p>
+      <w:pPr>
+        <w:pStyle w:val="ListBullet"/>
+      </w:pPr>
+      <w:r>
+        <w:t xml:space="preserve">Heights </w:t>
+      </w:r>
+      <w:r>
+        <w:t xml:space="preserve">of </w:t>
+      </w:r>
+      <w:r>
+        <w:t>b</w:t>
+      </w:r>
+      <w:r>
+        <w:t>a</w:t>
+      </w:r>
+      <w:r>
+        <w:t xml:space="preserve">rs = </w:t>
+      </w:r>
+      <w:r>
+        <w:t>responses in various categories, segmented by color in another category</w:t>
+      </w:r>
+    </w:p>
+    <w:p>
+      <w:pPr>
+        <w:pStyle w:val="ListBullet"/>
+      </w:pPr>
+      <w:r>
+        <w:t>Notice these are raw counts, not relative frequencies</w:t>
+      </w:r>
+    </w:p>
+    <w:p>
+      <w:pPr>
+        <w:pStyle w:val="ListBullet"/>
+      </w:pPr>
+      <w:r>
+        <w:t>To explore the relationship between these variables, need a viz of relative frequency segmented bar plot</w:t>
+      </w:r>
+    </w:p>
+    <w:p>
+      <w:pPr>
+        <w:pStyle w:val="ListBullet"/>
+        <w:numPr>
+          <w:ilvl w:val="0"/>
+          <w:numId w:val="0"/>
+        </w:numPr>
+        <w:ind w:left="1080" w:firstLine="360"/>
+      </w:pPr>
+      <w:r>
+        <w:rPr>
+          <w:noProof/>
+        </w:rPr>
+        <w:drawing>
+          <wp:inline distT="0" distB="0" distL="0" distR="0" wp14:anchorId="51034286" wp14:editId="2D9C977D">
+            <wp:extent cx="3403029" cy="1459376"/>
+            <wp:effectExtent l="0" t="0" r="6985" b="7620"/>
+            <wp:docPr id="31" name="Picture 31"/>
+            <wp:cNvGraphicFramePr>
+              <a:graphicFrameLocks xmlns:a="http://schemas.openxmlformats.org/drawingml/2006/main" noChangeAspect="1"/>
+            </wp:cNvGraphicFramePr>
+            <a:graphic xmlns:a="http://schemas.openxmlformats.org/drawingml/2006/main">
+              <a:graphicData uri="http://schemas.openxmlformats.org/drawingml/2006/picture">
+                <pic:pic xmlns:pic="http://schemas.openxmlformats.org/drawingml/2006/picture">
+                  <pic:nvPicPr>
+                    <pic:cNvPr id="1" name=""/>
+                    <pic:cNvPicPr/>
+                  </pic:nvPicPr>
+                  <pic:blipFill>
+                    <a:blip r:embed="rId31"/>
+                    <a:stretch>
+                      <a:fillRect/>
+                    </a:stretch>
+                  </pic:blipFill>
+                  <pic:spPr>
+                    <a:xfrm>
+                      <a:off x="0" y="0"/>
+                      <a:ext cx="3419962" cy="1466638"/>
+                    </a:xfrm>
+                    <a:prstGeom prst="rect">
+                      <a:avLst/>
+                    </a:prstGeom>
+                  </pic:spPr>
+                </pic:pic>
+              </a:graphicData>
+            </a:graphic>
+          </wp:inline>
+        </w:drawing>
+      </w:r>
+      <w:r>
+        <w:t xml:space="preserve"> </w:t>
+      </w:r>
+    </w:p>
+    <w:p>
+      <w:pPr>
+        <w:pStyle w:val="ListBullet"/>
+      </w:pPr>
+      <w:r>
+        <w:t xml:space="preserve">Or via a </w:t>
+      </w:r>
+      <w:r>
+        <w:rPr>
+          <w:b/>
+        </w:rPr>
+        <w:t xml:space="preserve">mosaic plot </w:t>
+      </w:r>
+      <w:r>
+        <w:t xml:space="preserve">of perception of saving </w:t>
+      </w:r>
+      <w:r>
+        <w:t>difficulty</w:t>
+      </w:r>
+      <w:r>
+        <w:t xml:space="preserve"> conditional on income level + also shows </w:t>
+      </w:r>
+      <w:r>
+        <w:rPr>
+          <w:b/>
+        </w:rPr>
+        <w:t xml:space="preserve">marginal </w:t>
+      </w:r>
+      <w:r>
+        <w:rPr>
+          <w:b/>
+        </w:rPr>
+        <w:t>distribution</w:t>
+      </w:r>
+      <w:r>
+        <w:t xml:space="preserve"> </w:t>
+      </w:r>
+      <w:r>
+        <w:t>of income (width of bars) as well</w:t>
+      </w:r>
+    </w:p>
+    <w:p>
+      <w:pPr>
+        <w:pStyle w:val="ListBullet"/>
+        <w:numPr>
+          <w:ilvl w:val="0"/>
+          <w:numId w:val="0"/>
+        </w:numPr>
+        <w:ind w:left="720" w:firstLine="720"/>
+      </w:pPr>
+      <w:r>
+        <w:rPr>
+          <w:noProof/>
+        </w:rPr>
+        <w:drawing>
+          <wp:inline distT="0" distB="0" distL="0" distR="0" wp14:anchorId="1AA563AC" wp14:editId="7B8EA66F">
+            <wp:extent cx="3689911" cy="2065384"/>
+            <wp:effectExtent l="0" t="0" r="6350" b="0"/>
+            <wp:docPr id="32" name="Picture 32"/>
+            <wp:cNvGraphicFramePr>
+              <a:graphicFrameLocks xmlns:a="http://schemas.openxmlformats.org/drawingml/2006/main" noChangeAspect="1"/>
+            </wp:cNvGraphicFramePr>
+            <a:graphic xmlns:a="http://schemas.openxmlformats.org/drawingml/2006/main">
+              <a:graphicData uri="http://schemas.openxmlformats.org/drawingml/2006/picture">
+                <pic:pic xmlns:pic="http://schemas.openxmlformats.org/drawingml/2006/picture">
+                  <pic:nvPicPr>
+                    <pic:cNvPr id="1" name=""/>
+                    <pic:cNvPicPr/>
+                  </pic:nvPicPr>
+                  <pic:blipFill>
+                    <a:blip r:embed="rId32"/>
+                    <a:stretch>
+                      <a:fillRect/>
+                    </a:stretch>
+                  </pic:blipFill>
+                  <pic:spPr>
+                    <a:xfrm>
+                      <a:off x="0" y="0"/>
+                      <a:ext cx="3705773" cy="2074263"/>
+                    </a:xfrm>
+                    <a:prstGeom prst="rect">
+                      <a:avLst/>
+                    </a:prstGeom>
+                  </pic:spPr>
+                </pic:pic>
+              </a:graphicData>
+            </a:graphic>
+          </wp:inline>
+        </w:drawing>
+      </w:r>
+    </w:p>
+    <w:p>
+      <w:pPr>
+        <w:pStyle w:val="ListBullet"/>
+        <w:tabs>
+          <w:tab w:val="clear" w:pos="360"/>
+          <w:tab w:val="num" w:pos="720"/>
+        </w:tabs>
+        <w:ind w:left="720"/>
+      </w:pPr>
+      <w:r>
+        <w:t>More people make &lt; $40k in this sample (wider bar), and 63% think its hard to save money (tall dark blue segment)</w:t>
+      </w:r>
+    </w:p>
+    <w:p>
+      <w:pPr>
+        <w:pStyle w:val="ListBullet"/>
+        <w:tabs>
+          <w:tab w:val="clear" w:pos="360"/>
+          <w:tab w:val="num" w:pos="720"/>
+        </w:tabs>
+        <w:ind w:left="720"/>
+      </w:pPr>
+      <w:r>
+        <w:t>Can see that the length of difficult perception colors varies by income level</w:t>
+      </w:r>
+      <w:r>
+        <w:t xml:space="preserve">, </w:t>
+      </w:r>
+      <w:r>
+        <w:t>indicating</w:t>
+      </w:r>
+      <w:r>
+        <w:t xml:space="preserve"> a difference of opinion among income bins/groups</w:t>
+      </w:r>
+      <w:r>
+        <w:t>, suggesting a relationship between the 2 variables</w:t>
+      </w:r>
+    </w:p>
+    <w:p>
+      <w:pPr>
+        <w:pStyle w:val="ListBullet"/>
+        <w:numPr>
+          <w:ilvl w:val="0"/>
+          <w:numId w:val="0"/>
+        </w:numPr>
+        <w:ind w:left="360"/>
+      </w:pPr>
+    </w:p>
+    <w:p>
+      <w:pPr>
+        <w:pStyle w:val="ListBullet"/>
+      </w:pPr>
+      <w:r>
+        <w:rPr>
+          <w:b/>
+        </w:rPr>
+        <w:lastRenderedPageBreak/>
+        <w:t>Side-by-side box plots</w:t>
+      </w:r>
+      <w:r>
+        <w:t xml:space="preserve"> are useful for relationships between a categorical + numerical variable</w:t>
+      </w:r>
+    </w:p>
+    <w:p>
+      <w:pPr>
+        <w:pStyle w:val="ListBullet"/>
+        <w:tabs>
+          <w:tab w:val="clear" w:pos="360"/>
+          <w:tab w:val="num" w:pos="720"/>
+        </w:tabs>
+        <w:ind w:left="720"/>
+      </w:pPr>
+      <w:r>
+        <w:t>Used when comparing numerical variable distribution across levels of a categorical variables (say # of clubs college students are involved in by class year)</w:t>
+      </w:r>
+    </w:p>
+    <w:p>
+      <w:pPr>
+        <w:pStyle w:val="ListBullet"/>
+        <w:numPr>
+          <w:ilvl w:val="0"/>
+          <w:numId w:val="0"/>
+        </w:numPr>
+        <w:ind w:left="720" w:firstLine="720"/>
       </w:pPr>
       <w:bookmarkStart w:id="0" w:name="_GoBack"/>
       <w:bookmarkEnd w:id="0"/>
+      <w:r>
+        <w:rPr>
+          <w:noProof/>
+        </w:rPr>
+        <w:drawing>
+          <wp:inline distT="0" distB="0" distL="0" distR="0" wp14:anchorId="0B16BB2A" wp14:editId="691A8D2A">
+            <wp:extent cx="3775616" cy="1815067"/>
+            <wp:effectExtent l="0" t="0" r="0" b="0"/>
+            <wp:docPr id="33" name="Picture 33"/>
+            <wp:cNvGraphicFramePr>
+              <a:graphicFrameLocks xmlns:a="http://schemas.openxmlformats.org/drawingml/2006/main" noChangeAspect="1"/>
+            </wp:cNvGraphicFramePr>
+            <a:graphic xmlns:a="http://schemas.openxmlformats.org/drawingml/2006/main">
+              <a:graphicData uri="http://schemas.openxmlformats.org/drawingml/2006/picture">
+                <pic:pic xmlns:pic="http://schemas.openxmlformats.org/drawingml/2006/picture">
+                  <pic:nvPicPr>
+                    <pic:cNvPr id="1" name=""/>
+                    <pic:cNvPicPr/>
+                  </pic:nvPicPr>
+                  <pic:blipFill>
+                    <a:blip r:embed="rId33"/>
+                    <a:stretch>
+                      <a:fillRect/>
+                    </a:stretch>
+                  </pic:blipFill>
+                  <pic:spPr>
+                    <a:xfrm>
+                      <a:off x="0" y="0"/>
+                      <a:ext cx="3781323" cy="1817810"/>
+                    </a:xfrm>
+                    <a:prstGeom prst="rect">
+                      <a:avLst/>
+                    </a:prstGeom>
+                  </pic:spPr>
+                </pic:pic>
+              </a:graphicData>
+            </a:graphic>
+          </wp:inline>
+        </w:drawing>
+      </w:r>
+    </w:p>
+    <w:p>
+      <w:pPr>
+        <w:pStyle w:val="ListBullet"/>
+        <w:tabs>
+          <w:tab w:val="clear" w:pos="360"/>
+          <w:tab w:val="num" w:pos="1080"/>
+        </w:tabs>
+        <w:ind w:left="1080"/>
+      </w:pPr>
+      <w:r>
+        <w:t>See that, regardless of grade, students belong to roughly same # of clubs w/ more variability in seniors and freshman (larger IQRs/wider boxes) + some sophomore and juniors belong to unusually low and high numbers of clubs</w:t>
+      </w:r>
+    </w:p>
+    <w:p>
+      <w:pPr>
+        <w:pStyle w:val="ListBullet"/>
+        <w:tabs>
+          <w:tab w:val="clear" w:pos="360"/>
+          <w:tab w:val="num" w:pos="1080"/>
+        </w:tabs>
+        <w:ind w:left="1080"/>
+      </w:pPr>
+      <w:r>
+        <w:t>Since distributions across class years are pretty similar, its suggests grade level + # of clubs joined are not related (is independent of class)</w:t>
+      </w:r>
+    </w:p>
+    <w:p>
+      <w:pPr>
+        <w:pStyle w:val="ListBullet"/>
+        <w:numPr>
+          <w:ilvl w:val="0"/>
+          <w:numId w:val="0"/>
+        </w:numPr>
+        <w:jc w:val="center"/>
+        <w:rPr>
+          <w:b/>
+        </w:rPr>
+      </w:pPr>
+    </w:p>
+    <w:p>
+      <w:pPr>
+        <w:pStyle w:val="ListBullet"/>
+        <w:numPr>
+          <w:ilvl w:val="0"/>
+          <w:numId w:val="0"/>
+        </w:numPr>
+        <w:jc w:val="center"/>
+        <w:rPr>
+          <w:b/>
+        </w:rPr>
+      </w:pPr>
+      <w:r>
+        <w:rPr>
+          <w:b/>
+        </w:rPr>
+        <w:t>Intro to Inference</w:t>
+      </w:r>
     </w:p>
     <w:sectPr>
       <w:pgSz w:w="12240" w:h="15840"/>
@@ -1385,7 +3621,6 @@
   <w:style w:type="character" w:default="1" w:styleId="DefaultParagraphFont">
     <w:name w:val="Default Paragraph Font"/>
     <w:uiPriority w:val="1"/>
-    <w:semiHidden/>
     <w:unhideWhenUsed/>
   </w:style>
   <w:style w:type="table" w:default="1" w:styleId="TableNormal">
@@ -1419,6 +3654,17 @@
       <w:numPr>
         <w:numId w:val="1"/>
       </w:numPr>
+      <w:contextualSpacing/>
+    </w:pPr>
+  </w:style>
+  <w:style w:type="paragraph" w:styleId="ListParagraph">
+    <w:name w:val="List Paragraph"/>
+    <w:basedOn w:val="Normal"/>
+    <w:uiPriority w:val="34"/>
+    <w:qFormat/>
+    <w:rsid w:val="00681330"/>
+    <w:pPr>
+      <w:ind w:left="720"/>
       <w:contextualSpacing/>
     </w:pPr>
   </w:style>

</xml_diff>

<commit_message>
Finish Week 2 in Coursera Duke Intro To Prob.
</commit_message>
<xml_diff>
--- a/Stats/Coursera/DukeStatsWithR/Course1_IntroToProb/week2/Week2_EDA_IntroToInference.docx
+++ b/Stats/Coursera/DukeStatsWithR/Course1_IntroToProb/week2/Week2_EDA_IntroToInference.docx
@@ -2928,19 +2928,10 @@
         <w:rPr>
           <w:b/>
         </w:rPr>
-        <w:t xml:space="preserve">marginal </w:t>
-      </w:r>
-      <w:r>
-        <w:rPr>
-          <w:b/>
-        </w:rPr>
-        <w:t>distribution</w:t>
-      </w:r>
-      <w:r>
-        <w:t xml:space="preserve"> </w:t>
-      </w:r>
-      <w:r>
-        <w:t>of income (width of bars) as well</w:t>
+        <w:t>marginal distribution</w:t>
+      </w:r>
+      <w:r>
+        <w:t xml:space="preserve"> of income (width of bars) as well</w:t>
       </w:r>
     </w:p>
     <w:p>
@@ -3078,8 +3069,6 @@
         </w:numPr>
         <w:ind w:left="720" w:firstLine="720"/>
       </w:pPr>
-      <w:bookmarkStart w:id="0" w:name="_GoBack"/>
-      <w:bookmarkEnd w:id="0"/>
       <w:r>
         <w:rPr>
           <w:noProof/>
@@ -3177,6 +3166,921 @@
           <w:b/>
         </w:rPr>
         <w:t>Intro to Inference</w:t>
+      </w:r>
+    </w:p>
+    <w:p>
+      <w:pPr>
+        <w:pStyle w:val="ListBullet"/>
+        <w:numPr>
+          <w:ilvl w:val="0"/>
+          <w:numId w:val="0"/>
+        </w:numPr>
+        <w:jc w:val="center"/>
+        <w:rPr>
+          <w:b/>
+        </w:rPr>
+      </w:pPr>
+    </w:p>
+    <w:p>
+      <w:pPr>
+        <w:pStyle w:val="ListBullet"/>
+        <w:numPr>
+          <w:ilvl w:val="0"/>
+          <w:numId w:val="0"/>
+        </w:numPr>
+        <w:ind w:left="1080"/>
+      </w:pPr>
+      <w:r>
+        <w:rPr>
+          <w:noProof/>
+        </w:rPr>
+        <w:drawing>
+          <wp:inline distT="0" distB="0" distL="0" distR="0" wp14:anchorId="0A1871E4" wp14:editId="39C4A915">
+            <wp:extent cx="3648572" cy="1788042"/>
+            <wp:effectExtent l="0" t="0" r="0" b="3175"/>
+            <wp:docPr id="11" name="Picture 11"/>
+            <wp:cNvGraphicFramePr>
+              <a:graphicFrameLocks xmlns:a="http://schemas.openxmlformats.org/drawingml/2006/main" noChangeAspect="1"/>
+            </wp:cNvGraphicFramePr>
+            <a:graphic xmlns:a="http://schemas.openxmlformats.org/drawingml/2006/main">
+              <a:graphicData uri="http://schemas.openxmlformats.org/drawingml/2006/picture">
+                <pic:pic xmlns:pic="http://schemas.openxmlformats.org/drawingml/2006/picture">
+                  <pic:nvPicPr>
+                    <pic:cNvPr id="1" name=""/>
+                    <pic:cNvPicPr/>
+                  </pic:nvPicPr>
+                  <pic:blipFill>
+                    <a:blip r:embed="rId34"/>
+                    <a:stretch>
+                      <a:fillRect/>
+                    </a:stretch>
+                  </pic:blipFill>
+                  <pic:spPr>
+                    <a:xfrm>
+                      <a:off x="0" y="0"/>
+                      <a:ext cx="3665920" cy="1796543"/>
+                    </a:xfrm>
+                    <a:prstGeom prst="rect">
+                      <a:avLst/>
+                    </a:prstGeom>
+                  </pic:spPr>
+                </pic:pic>
+              </a:graphicData>
+            </a:graphic>
+          </wp:inline>
+        </w:drawing>
+      </w:r>
+    </w:p>
+    <w:p>
+      <w:pPr>
+        <w:pStyle w:val="ListBullet"/>
+      </w:pPr>
+      <w:r>
+        <w:t xml:space="preserve">Can see a noticeable difference in </w:t>
+      </w:r>
+      <w:r>
+        <w:t>proportions</w:t>
+      </w:r>
+      <w:r>
+        <w:t>/% of each gender being promoted</w:t>
+      </w:r>
+    </w:p>
+    <w:p>
+      <w:pPr>
+        <w:pStyle w:val="ListBullet"/>
+      </w:pPr>
+      <w:r>
+        <w:rPr>
+          <w:noProof/>
+        </w:rPr>
+        <w:drawing>
+          <wp:inline distT="0" distB="0" distL="0" distR="0" wp14:anchorId="306D8394" wp14:editId="65272A0A">
+            <wp:extent cx="5915025" cy="466725"/>
+            <wp:effectExtent l="0" t="0" r="9525" b="9525"/>
+            <wp:docPr id="12" name="Picture 12"/>
+            <wp:cNvGraphicFramePr>
+              <a:graphicFrameLocks xmlns:a="http://schemas.openxmlformats.org/drawingml/2006/main" noChangeAspect="1"/>
+            </wp:cNvGraphicFramePr>
+            <a:graphic xmlns:a="http://schemas.openxmlformats.org/drawingml/2006/main">
+              <a:graphicData uri="http://schemas.openxmlformats.org/drawingml/2006/picture">
+                <pic:pic xmlns:pic="http://schemas.openxmlformats.org/drawingml/2006/picture">
+                  <pic:nvPicPr>
+                    <pic:cNvPr id="1" name=""/>
+                    <pic:cNvPicPr/>
+                  </pic:nvPicPr>
+                  <pic:blipFill>
+                    <a:blip r:embed="rId35"/>
+                    <a:stretch>
+                      <a:fillRect/>
+                    </a:stretch>
+                  </pic:blipFill>
+                  <pic:spPr>
+                    <a:xfrm>
+                      <a:off x="0" y="0"/>
+                      <a:ext cx="5915025" cy="466725"/>
+                    </a:xfrm>
+                    <a:prstGeom prst="rect">
+                      <a:avLst/>
+                    </a:prstGeom>
+                  </pic:spPr>
+                </pic:pic>
+              </a:graphicData>
+            </a:graphic>
+          </wp:inline>
+        </w:drawing>
+      </w:r>
+    </w:p>
+    <w:p>
+      <w:pPr>
+        <w:pStyle w:val="ListBullet"/>
+        <w:tabs>
+          <w:tab w:val="clear" w:pos="360"/>
+          <w:tab w:val="num" w:pos="720"/>
+        </w:tabs>
+        <w:ind w:left="720"/>
+      </w:pPr>
+      <w:r>
+        <w:rPr>
+          <w:noProof/>
+        </w:rPr>
+        <w:drawing>
+          <wp:inline distT="0" distB="0" distL="0" distR="0" wp14:anchorId="68AA11D9" wp14:editId="484ED6F9">
+            <wp:extent cx="5562600" cy="619125"/>
+            <wp:effectExtent l="0" t="0" r="0" b="9525"/>
+            <wp:docPr id="26" name="Picture 26"/>
+            <wp:cNvGraphicFramePr>
+              <a:graphicFrameLocks xmlns:a="http://schemas.openxmlformats.org/drawingml/2006/main" noChangeAspect="1"/>
+            </wp:cNvGraphicFramePr>
+            <a:graphic xmlns:a="http://schemas.openxmlformats.org/drawingml/2006/main">
+              <a:graphicData uri="http://schemas.openxmlformats.org/drawingml/2006/picture">
+                <pic:pic xmlns:pic="http://schemas.openxmlformats.org/drawingml/2006/picture">
+                  <pic:nvPicPr>
+                    <pic:cNvPr id="1" name=""/>
+                    <pic:cNvPicPr/>
+                  </pic:nvPicPr>
+                  <pic:blipFill>
+                    <a:blip r:embed="rId36"/>
+                    <a:stretch>
+                      <a:fillRect/>
+                    </a:stretch>
+                  </pic:blipFill>
+                  <pic:spPr>
+                    <a:xfrm>
+                      <a:off x="0" y="0"/>
+                      <a:ext cx="5562600" cy="619125"/>
+                    </a:xfrm>
+                    <a:prstGeom prst="rect">
+                      <a:avLst/>
+                    </a:prstGeom>
+                  </pic:spPr>
+                </pic:pic>
+              </a:graphicData>
+            </a:graphic>
+          </wp:inline>
+        </w:drawing>
+      </w:r>
+    </w:p>
+    <w:p>
+      <w:pPr>
+        <w:pStyle w:val="ListBullet"/>
+        <w:tabs>
+          <w:tab w:val="clear" w:pos="360"/>
+          <w:tab w:val="num" w:pos="1080"/>
+        </w:tabs>
+        <w:ind w:left="1080"/>
+      </w:pPr>
+      <w:r>
+        <w:rPr>
+          <w:noProof/>
+        </w:rPr>
+        <w:drawing>
+          <wp:inline distT="0" distB="0" distL="0" distR="0" wp14:anchorId="411BBA19" wp14:editId="74E556EB">
+            <wp:extent cx="5543550" cy="428625"/>
+            <wp:effectExtent l="0" t="0" r="0" b="9525"/>
+            <wp:docPr id="34" name="Picture 34"/>
+            <wp:cNvGraphicFramePr>
+              <a:graphicFrameLocks xmlns:a="http://schemas.openxmlformats.org/drawingml/2006/main" noChangeAspect="1"/>
+            </wp:cNvGraphicFramePr>
+            <a:graphic xmlns:a="http://schemas.openxmlformats.org/drawingml/2006/main">
+              <a:graphicData uri="http://schemas.openxmlformats.org/drawingml/2006/picture">
+                <pic:pic xmlns:pic="http://schemas.openxmlformats.org/drawingml/2006/picture">
+                  <pic:nvPicPr>
+                    <pic:cNvPr id="1" name=""/>
+                    <pic:cNvPicPr/>
+                  </pic:nvPicPr>
+                  <pic:blipFill>
+                    <a:blip r:embed="rId37"/>
+                    <a:stretch>
+                      <a:fillRect/>
+                    </a:stretch>
+                  </pic:blipFill>
+                  <pic:spPr>
+                    <a:xfrm>
+                      <a:off x="0" y="0"/>
+                      <a:ext cx="5543550" cy="428625"/>
+                    </a:xfrm>
+                    <a:prstGeom prst="rect">
+                      <a:avLst/>
+                    </a:prstGeom>
+                  </pic:spPr>
+                </pic:pic>
+              </a:graphicData>
+            </a:graphic>
+          </wp:inline>
+        </w:drawing>
+      </w:r>
+    </w:p>
+    <w:p>
+      <w:pPr>
+        <w:pStyle w:val="ListBullet"/>
+        <w:tabs>
+          <w:tab w:val="clear" w:pos="360"/>
+          <w:tab w:val="num" w:pos="1080"/>
+        </w:tabs>
+        <w:ind w:left="1080"/>
+      </w:pPr>
+      <w:r>
+        <w:rPr>
+          <w:noProof/>
+        </w:rPr>
+        <w:drawing>
+          <wp:inline distT="0" distB="0" distL="0" distR="0" wp14:anchorId="48DE00B5" wp14:editId="3E4CC0BB">
+            <wp:extent cx="5400675" cy="438150"/>
+            <wp:effectExtent l="0" t="0" r="9525" b="0"/>
+            <wp:docPr id="35" name="Picture 35"/>
+            <wp:cNvGraphicFramePr>
+              <a:graphicFrameLocks xmlns:a="http://schemas.openxmlformats.org/drawingml/2006/main" noChangeAspect="1"/>
+            </wp:cNvGraphicFramePr>
+            <a:graphic xmlns:a="http://schemas.openxmlformats.org/drawingml/2006/main">
+              <a:graphicData uri="http://schemas.openxmlformats.org/drawingml/2006/picture">
+                <pic:pic xmlns:pic="http://schemas.openxmlformats.org/drawingml/2006/picture">
+                  <pic:nvPicPr>
+                    <pic:cNvPr id="1" name=""/>
+                    <pic:cNvPicPr/>
+                  </pic:nvPicPr>
+                  <pic:blipFill>
+                    <a:blip r:embed="rId38"/>
+                    <a:stretch>
+                      <a:fillRect/>
+                    </a:stretch>
+                  </pic:blipFill>
+                  <pic:spPr>
+                    <a:xfrm>
+                      <a:off x="0" y="0"/>
+                      <a:ext cx="5400675" cy="438150"/>
+                    </a:xfrm>
+                    <a:prstGeom prst="rect">
+                      <a:avLst/>
+                    </a:prstGeom>
+                  </pic:spPr>
+                </pic:pic>
+              </a:graphicData>
+            </a:graphic>
+          </wp:inline>
+        </w:drawing>
+      </w:r>
+    </w:p>
+    <w:p>
+      <w:pPr>
+        <w:pStyle w:val="ListBullet"/>
+        <w:numPr>
+          <w:ilvl w:val="0"/>
+          <w:numId w:val="0"/>
+        </w:numPr>
+        <w:ind w:left="360"/>
+      </w:pPr>
+    </w:p>
+    <w:p>
+      <w:pPr>
+        <w:pStyle w:val="ListBullet"/>
+      </w:pPr>
+      <w:r>
+        <w:lastRenderedPageBreak/>
+        <w:t xml:space="preserve">2 </w:t>
+      </w:r>
+      <w:r>
+        <w:rPr>
+          <w:b/>
+        </w:rPr>
+        <w:t>competing claims</w:t>
+      </w:r>
+      <w:r>
+        <w:t>:</w:t>
+      </w:r>
+    </w:p>
+    <w:p>
+      <w:pPr>
+        <w:pStyle w:val="ListBullet"/>
+        <w:tabs>
+          <w:tab w:val="clear" w:pos="360"/>
+          <w:tab w:val="num" w:pos="720"/>
+        </w:tabs>
+        <w:ind w:left="720"/>
+      </w:pPr>
+      <w:r>
+        <w:t xml:space="preserve">Promotion + gender are independent + difference in proportions is due to chance = </w:t>
+      </w:r>
+      <w:r>
+        <w:rPr>
+          <w:b/>
+        </w:rPr>
+        <w:t>null</w:t>
+      </w:r>
+    </w:p>
+    <w:p>
+      <w:pPr>
+        <w:pStyle w:val="ListBullet"/>
+        <w:tabs>
+          <w:tab w:val="clear" w:pos="360"/>
+          <w:tab w:val="num" w:pos="720"/>
+        </w:tabs>
+        <w:ind w:left="720"/>
+      </w:pPr>
+      <w:r>
+        <w:t xml:space="preserve">There are dependent + the observed difference is not due to chance = </w:t>
+      </w:r>
+      <w:r>
+        <w:rPr>
+          <w:b/>
+        </w:rPr>
+        <w:t>alternative</w:t>
+      </w:r>
+    </w:p>
+    <w:p>
+      <w:pPr>
+        <w:pStyle w:val="ListBullet"/>
+      </w:pPr>
+      <w:r>
+        <w:rPr>
+          <w:b/>
+        </w:rPr>
+        <w:t>Hypotheses testing</w:t>
+      </w:r>
+      <w:r>
+        <w:t xml:space="preserve"> is like court trials </w:t>
+      </w:r>
+      <w:r>
+        <w:sym w:font="Wingdings" w:char="F0E0"/>
+      </w:r>
+      <w:r>
+        <w:t xml:space="preserve"> innocent until proven guilty (null), alternative provides evidence to show null is guilty (false)</w:t>
+      </w:r>
+    </w:p>
+    <w:p>
+      <w:pPr>
+        <w:pStyle w:val="ListBullet"/>
+        <w:rPr>
+          <w:u w:val="single"/>
+        </w:rPr>
+      </w:pPr>
+      <w:r>
+        <w:t xml:space="preserve">Trying to figure out </w:t>
+      </w:r>
+      <w:r>
+        <w:rPr>
+          <w:u w:val="single"/>
+        </w:rPr>
+        <w:t>if data are possible (likely) if null were true</w:t>
+      </w:r>
+    </w:p>
+    <w:p>
+      <w:pPr>
+        <w:pStyle w:val="ListBullet"/>
+      </w:pPr>
+      <w:r>
+        <w:t xml:space="preserve">If data were likely to occur under null, we retain/fail to reject null (say “not guilty”, but do NOT say “innocent” </w:t>
+      </w:r>
+      <w:r>
+        <w:sym w:font="Wingdings" w:char="F0E0"/>
+      </w:r>
+      <w:r>
+        <w:t xml:space="preserve"> have no way to be sure + don’t have enough evidence to “convict” </w:t>
+      </w:r>
+    </w:p>
+    <w:p>
+      <w:pPr>
+        <w:pStyle w:val="ListBullet"/>
+      </w:pPr>
+      <w:r>
+        <w:t xml:space="preserve">If data were NOT </w:t>
+      </w:r>
+      <w:r>
+        <w:t>likely</w:t>
+      </w:r>
+      <w:r>
+        <w:t xml:space="preserve"> (low probability (p-value) of occurring when null is true), reject null </w:t>
+      </w:r>
+      <w:r>
+        <w:sym w:font="Wingdings" w:char="F0E0"/>
+      </w:r>
+      <w:r>
+        <w:t xml:space="preserve"> have reasonable doubt null is true in favor of hypotheses</w:t>
+      </w:r>
+    </w:p>
+    <w:p>
+      <w:pPr>
+        <w:pStyle w:val="ListBullet"/>
+      </w:pPr>
+      <w:r>
+        <w:t>Burden of proof is on the “unusual” claim</w:t>
+      </w:r>
+      <w:r>
+        <w:t>/alternative</w:t>
+      </w:r>
+      <w:r>
+        <w:t>, while null is the “ordinary” claim</w:t>
+      </w:r>
+    </w:p>
+    <w:p>
+      <w:pPr>
+        <w:pStyle w:val="ListBullet"/>
+        <w:numPr>
+          <w:ilvl w:val="0"/>
+          <w:numId w:val="0"/>
+        </w:numPr>
+        <w:ind w:left="720"/>
+      </w:pPr>
+      <w:r>
+        <w:rPr>
+          <w:noProof/>
+        </w:rPr>
+        <w:drawing>
+          <wp:inline distT="0" distB="0" distL="0" distR="0" wp14:anchorId="4ABBA1EB" wp14:editId="00620D7A">
+            <wp:extent cx="4901609" cy="1589357"/>
+            <wp:effectExtent l="0" t="0" r="0" b="0"/>
+            <wp:docPr id="36" name="Picture 36"/>
+            <wp:cNvGraphicFramePr>
+              <a:graphicFrameLocks xmlns:a="http://schemas.openxmlformats.org/drawingml/2006/main" noChangeAspect="1"/>
+            </wp:cNvGraphicFramePr>
+            <a:graphic xmlns:a="http://schemas.openxmlformats.org/drawingml/2006/main">
+              <a:graphicData uri="http://schemas.openxmlformats.org/drawingml/2006/picture">
+                <pic:pic xmlns:pic="http://schemas.openxmlformats.org/drawingml/2006/picture">
+                  <pic:nvPicPr>
+                    <pic:cNvPr id="1" name=""/>
+                    <pic:cNvPicPr/>
+                  </pic:nvPicPr>
+                  <pic:blipFill>
+                    <a:blip r:embed="rId39"/>
+                    <a:stretch>
+                      <a:fillRect/>
+                    </a:stretch>
+                  </pic:blipFill>
+                  <pic:spPr>
+                    <a:xfrm>
+                      <a:off x="0" y="0"/>
+                      <a:ext cx="4916353" cy="1594138"/>
+                    </a:xfrm>
+                    <a:prstGeom prst="rect">
+                      <a:avLst/>
+                    </a:prstGeom>
+                  </pic:spPr>
+                </pic:pic>
+              </a:graphicData>
+            </a:graphic>
+          </wp:inline>
+        </w:drawing>
+      </w:r>
+    </w:p>
+    <w:p>
+      <w:pPr>
+        <w:pStyle w:val="ListBullet"/>
+        <w:numPr>
+          <w:ilvl w:val="0"/>
+          <w:numId w:val="0"/>
+        </w:numPr>
+        <w:ind w:left="360"/>
+      </w:pPr>
+      <w:r>
+        <w:rPr>
+          <w:noProof/>
+        </w:rPr>
+        <w:drawing>
+          <wp:inline distT="0" distB="0" distL="0" distR="0" wp14:anchorId="5C4E0795" wp14:editId="55292CC7">
+            <wp:extent cx="5241851" cy="850681"/>
+            <wp:effectExtent l="0" t="0" r="0" b="6985"/>
+            <wp:docPr id="37" name="Picture 37"/>
+            <wp:cNvGraphicFramePr>
+              <a:graphicFrameLocks xmlns:a="http://schemas.openxmlformats.org/drawingml/2006/main" noChangeAspect="1"/>
+            </wp:cNvGraphicFramePr>
+            <a:graphic xmlns:a="http://schemas.openxmlformats.org/drawingml/2006/main">
+              <a:graphicData uri="http://schemas.openxmlformats.org/drawingml/2006/picture">
+                <pic:pic xmlns:pic="http://schemas.openxmlformats.org/drawingml/2006/picture">
+                  <pic:nvPicPr>
+                    <pic:cNvPr id="1" name=""/>
+                    <pic:cNvPicPr/>
+                  </pic:nvPicPr>
+                  <pic:blipFill>
+                    <a:blip r:embed="rId40"/>
+                    <a:stretch>
+                      <a:fillRect/>
+                    </a:stretch>
+                  </pic:blipFill>
+                  <pic:spPr>
+                    <a:xfrm>
+                      <a:off x="0" y="0"/>
+                      <a:ext cx="5285641" cy="857787"/>
+                    </a:xfrm>
+                    <a:prstGeom prst="rect">
+                      <a:avLst/>
+                    </a:prstGeom>
+                  </pic:spPr>
+                </pic:pic>
+              </a:graphicData>
+            </a:graphic>
+          </wp:inline>
+        </w:drawing>
+      </w:r>
+    </w:p>
+    <w:p>
+      <w:pPr>
+        <w:pStyle w:val="ListBullet"/>
+        <w:tabs>
+          <w:tab w:val="clear" w:pos="360"/>
+          <w:tab w:val="num" w:pos="1080"/>
+        </w:tabs>
+        <w:ind w:left="1080"/>
+      </w:pPr>
+      <w:r>
+        <w:t xml:space="preserve">Take out 4 cards to represent out promotion dataset </w:t>
+      </w:r>
+      <w:r>
+        <w:sym w:font="Wingdings" w:char="F0E0"/>
+      </w:r>
+      <w:r>
+        <w:t xml:space="preserve"> face cards = promoted, non-face = not promoted</w:t>
+      </w:r>
+    </w:p>
+    <w:p>
+      <w:pPr>
+        <w:pStyle w:val="ListBullet"/>
+        <w:numPr>
+          <w:ilvl w:val="0"/>
+          <w:numId w:val="0"/>
+        </w:numPr>
+        <w:ind w:left="360"/>
+      </w:pPr>
+      <w:r>
+        <w:rPr>
+          <w:noProof/>
+        </w:rPr>
+        <w:drawing>
+          <wp:inline distT="0" distB="0" distL="0" distR="0" wp14:anchorId="69F88FB8" wp14:editId="259A5106">
+            <wp:extent cx="5943600" cy="261620"/>
+            <wp:effectExtent l="0" t="0" r="0" b="5080"/>
+            <wp:docPr id="38" name="Picture 38"/>
+            <wp:cNvGraphicFramePr>
+              <a:graphicFrameLocks xmlns:a="http://schemas.openxmlformats.org/drawingml/2006/main" noChangeAspect="1"/>
+            </wp:cNvGraphicFramePr>
+            <a:graphic xmlns:a="http://schemas.openxmlformats.org/drawingml/2006/main">
+              <a:graphicData uri="http://schemas.openxmlformats.org/drawingml/2006/picture">
+                <pic:pic xmlns:pic="http://schemas.openxmlformats.org/drawingml/2006/picture">
+                  <pic:nvPicPr>
+                    <pic:cNvPr id="1" name=""/>
+                    <pic:cNvPicPr/>
+                  </pic:nvPicPr>
+                  <pic:blipFill>
+                    <a:blip r:embed="rId41"/>
+                    <a:stretch>
+                      <a:fillRect/>
+                    </a:stretch>
+                  </pic:blipFill>
+                  <pic:spPr>
+                    <a:xfrm>
+                      <a:off x="0" y="0"/>
+                      <a:ext cx="5943600" cy="261620"/>
+                    </a:xfrm>
+                    <a:prstGeom prst="rect">
+                      <a:avLst/>
+                    </a:prstGeom>
+                  </pic:spPr>
+                </pic:pic>
+              </a:graphicData>
+            </a:graphic>
+          </wp:inline>
+        </w:drawing>
+      </w:r>
+    </w:p>
+    <w:p>
+      <w:pPr>
+        <w:pStyle w:val="ListBullet"/>
+        <w:tabs>
+          <w:tab w:val="clear" w:pos="360"/>
+          <w:tab w:val="num" w:pos="1080"/>
+        </w:tabs>
+        <w:ind w:left="1080"/>
+      </w:pPr>
+      <w:r>
+        <w:t>Shuffling leaves this up to chance</w:t>
+      </w:r>
+    </w:p>
+    <w:p>
+      <w:pPr>
+        <w:pStyle w:val="ListBullet"/>
+        <w:numPr>
+          <w:ilvl w:val="0"/>
+          <w:numId w:val="0"/>
+        </w:numPr>
+        <w:ind w:left="360"/>
+      </w:pPr>
+      <w:r>
+        <w:rPr>
+          <w:noProof/>
+        </w:rPr>
+        <w:drawing>
+          <wp:inline distT="0" distB="0" distL="0" distR="0" wp14:anchorId="2FD8834D" wp14:editId="4684F79E">
+            <wp:extent cx="5539563" cy="585915"/>
+            <wp:effectExtent l="0" t="0" r="4445" b="5080"/>
+            <wp:docPr id="39" name="Picture 39"/>
+            <wp:cNvGraphicFramePr>
+              <a:graphicFrameLocks xmlns:a="http://schemas.openxmlformats.org/drawingml/2006/main" noChangeAspect="1"/>
+            </wp:cNvGraphicFramePr>
+            <a:graphic xmlns:a="http://schemas.openxmlformats.org/drawingml/2006/main">
+              <a:graphicData uri="http://schemas.openxmlformats.org/drawingml/2006/picture">
+                <pic:pic xmlns:pic="http://schemas.openxmlformats.org/drawingml/2006/picture">
+                  <pic:nvPicPr>
+                    <pic:cNvPr id="1" name=""/>
+                    <pic:cNvPicPr/>
+                  </pic:nvPicPr>
+                  <pic:blipFill>
+                    <a:blip r:embed="rId42"/>
+                    <a:stretch>
+                      <a:fillRect/>
+                    </a:stretch>
+                  </pic:blipFill>
+                  <pic:spPr>
+                    <a:xfrm>
+                      <a:off x="0" y="0"/>
+                      <a:ext cx="5592719" cy="591537"/>
+                    </a:xfrm>
+                    <a:prstGeom prst="rect">
+                      <a:avLst/>
+                    </a:prstGeom>
+                  </pic:spPr>
+                </pic:pic>
+              </a:graphicData>
+            </a:graphic>
+          </wp:inline>
+        </w:drawing>
+      </w:r>
+    </w:p>
+    <w:p>
+      <w:pPr>
+        <w:pStyle w:val="ListBullet"/>
+      </w:pPr>
+      <w:r>
+        <w:t>Would expect the difference between simulated proportions of males and females to be 0 if left due to chance</w:t>
+      </w:r>
+      <w:r>
+        <w:t xml:space="preserve"> b/c we randomly shuffled so we expect equal/near equal proportions of promoted + non-promoted in each group</w:t>
+      </w:r>
+      <w:r>
+        <w:t xml:space="preserve"> = 0 difference</w:t>
+      </w:r>
+    </w:p>
+    <w:p>
+      <w:pPr>
+        <w:pStyle w:val="ListBullet"/>
+        <w:tabs>
+          <w:tab w:val="clear" w:pos="360"/>
+          <w:tab w:val="num" w:pos="720"/>
+        </w:tabs>
+        <w:ind w:left="720"/>
+      </w:pPr>
+      <w:r>
+        <w:rPr>
+          <w:noProof/>
+        </w:rPr>
+        <w:drawing>
+          <wp:inline distT="0" distB="0" distL="0" distR="0" wp14:anchorId="601BF521" wp14:editId="21FC0D2A">
+            <wp:extent cx="5092995" cy="1630738"/>
+            <wp:effectExtent l="0" t="0" r="0" b="7620"/>
+            <wp:docPr id="40" name="Picture 40"/>
+            <wp:cNvGraphicFramePr>
+              <a:graphicFrameLocks xmlns:a="http://schemas.openxmlformats.org/drawingml/2006/main" noChangeAspect="1"/>
+            </wp:cNvGraphicFramePr>
+            <a:graphic xmlns:a="http://schemas.openxmlformats.org/drawingml/2006/main">
+              <a:graphicData uri="http://schemas.openxmlformats.org/drawingml/2006/picture">
+                <pic:pic xmlns:pic="http://schemas.openxmlformats.org/drawingml/2006/picture">
+                  <pic:nvPicPr>
+                    <pic:cNvPr id="1" name=""/>
+                    <pic:cNvPicPr/>
+                  </pic:nvPicPr>
+                  <pic:blipFill>
+                    <a:blip r:embed="rId43"/>
+                    <a:stretch>
+                      <a:fillRect/>
+                    </a:stretch>
+                  </pic:blipFill>
+                  <pic:spPr>
+                    <a:xfrm>
+                      <a:off x="0" y="0"/>
+                      <a:ext cx="5128157" cy="1641997"/>
+                    </a:xfrm>
+                    <a:prstGeom prst="rect">
+                      <a:avLst/>
+                    </a:prstGeom>
+                  </pic:spPr>
+                </pic:pic>
+              </a:graphicData>
+            </a:graphic>
+          </wp:inline>
+        </w:drawing>
+      </w:r>
+    </w:p>
+    <w:p>
+      <w:pPr>
+        <w:pStyle w:val="ListBullet"/>
+      </w:pPr>
+      <w:r>
+        <w:lastRenderedPageBreak/>
+        <w:t xml:space="preserve">Note this difference </w:t>
+      </w:r>
+      <w:r>
+        <w:t>before</w:t>
+      </w:r>
+      <w:r>
+        <w:t xml:space="preserve"> running the simulation </w:t>
+      </w:r>
+      <w:r>
+        <w:t xml:space="preserve">many, many times </w:t>
+      </w:r>
+      <w:r>
+        <w:t>to build a distribution</w:t>
+      </w:r>
+      <w:r>
+        <w:tab/>
+      </w:r>
+    </w:p>
+    <w:p>
+      <w:pPr>
+        <w:pStyle w:val="ListBullet"/>
+        <w:numPr>
+          <w:ilvl w:val="0"/>
+          <w:numId w:val="0"/>
+        </w:numPr>
+        <w:ind w:left="360" w:firstLine="360"/>
+      </w:pPr>
+      <w:r>
+        <w:rPr>
+          <w:noProof/>
+        </w:rPr>
+        <w:drawing>
+          <wp:inline distT="0" distB="0" distL="0" distR="0" wp14:anchorId="33FCAF64" wp14:editId="0D2A5027">
+            <wp:extent cx="4240485" cy="515111"/>
+            <wp:effectExtent l="0" t="0" r="8255" b="0"/>
+            <wp:docPr id="41" name="Picture 41"/>
+            <wp:cNvGraphicFramePr>
+              <a:graphicFrameLocks xmlns:a="http://schemas.openxmlformats.org/drawingml/2006/main" noChangeAspect="1"/>
+            </wp:cNvGraphicFramePr>
+            <a:graphic xmlns:a="http://schemas.openxmlformats.org/drawingml/2006/main">
+              <a:graphicData uri="http://schemas.openxmlformats.org/drawingml/2006/picture">
+                <pic:pic xmlns:pic="http://schemas.openxmlformats.org/drawingml/2006/picture">
+                  <pic:nvPicPr>
+                    <pic:cNvPr id="1" name=""/>
+                    <pic:cNvPicPr/>
+                  </pic:nvPicPr>
+                  <pic:blipFill>
+                    <a:blip r:embed="rId44"/>
+                    <a:stretch>
+                      <a:fillRect/>
+                    </a:stretch>
+                  </pic:blipFill>
+                  <pic:spPr>
+                    <a:xfrm>
+                      <a:off x="0" y="0"/>
+                      <a:ext cx="4332137" cy="526244"/>
+                    </a:xfrm>
+                    <a:prstGeom prst="rect">
+                      <a:avLst/>
+                    </a:prstGeom>
+                  </pic:spPr>
+                </pic:pic>
+              </a:graphicData>
+            </a:graphic>
+          </wp:inline>
+        </w:drawing>
+      </w:r>
+    </w:p>
+    <w:p>
+      <w:pPr>
+        <w:pStyle w:val="ListBullet"/>
+        <w:numPr>
+          <w:ilvl w:val="0"/>
+          <w:numId w:val="0"/>
+        </w:numPr>
+        <w:ind w:left="1080" w:firstLine="360"/>
+      </w:pPr>
+      <w:r>
+        <w:rPr>
+          <w:noProof/>
+        </w:rPr>
+        <w:drawing>
+          <wp:inline distT="0" distB="0" distL="0" distR="0" wp14:anchorId="30F75BBC" wp14:editId="1E7D6C28">
+            <wp:extent cx="3863384" cy="2140987"/>
+            <wp:effectExtent l="0" t="0" r="3810" b="0"/>
+            <wp:docPr id="43" name="Picture 43"/>
+            <wp:cNvGraphicFramePr>
+              <a:graphicFrameLocks xmlns:a="http://schemas.openxmlformats.org/drawingml/2006/main" noChangeAspect="1"/>
+            </wp:cNvGraphicFramePr>
+            <a:graphic xmlns:a="http://schemas.openxmlformats.org/drawingml/2006/main">
+              <a:graphicData uri="http://schemas.openxmlformats.org/drawingml/2006/picture">
+                <pic:pic xmlns:pic="http://schemas.openxmlformats.org/drawingml/2006/picture">
+                  <pic:nvPicPr>
+                    <pic:cNvPr id="1" name=""/>
+                    <pic:cNvPicPr/>
+                  </pic:nvPicPr>
+                  <pic:blipFill>
+                    <a:blip r:embed="rId45"/>
+                    <a:stretch>
+                      <a:fillRect/>
+                    </a:stretch>
+                  </pic:blipFill>
+                  <pic:spPr>
+                    <a:xfrm>
+                      <a:off x="0" y="0"/>
+                      <a:ext cx="3870849" cy="2145124"/>
+                    </a:xfrm>
+                    <a:prstGeom prst="rect">
+                      <a:avLst/>
+                    </a:prstGeom>
+                  </pic:spPr>
+                </pic:pic>
+              </a:graphicData>
+            </a:graphic>
+          </wp:inline>
+        </w:drawing>
+      </w:r>
+    </w:p>
+    <w:p>
+      <w:pPr>
+        <w:pStyle w:val="ListBullet"/>
+      </w:pPr>
+      <w:r>
+        <w:t>If the results from our simulations look like the observed data, we decide the difference between proportions of promotions by gender is due to chance + they are independent</w:t>
+      </w:r>
+    </w:p>
+    <w:p>
+      <w:pPr>
+        <w:pStyle w:val="ListBullet"/>
+      </w:pPr>
+      <w:r>
+        <w:t xml:space="preserve">If not, it was unlikely to have happened by chance but was due to an effect of gender (discrimination) + that </w:t>
+      </w:r>
+      <w:r>
+        <w:t xml:space="preserve">there’s evidence </w:t>
+      </w:r>
+      <w:r>
+        <w:t>promotion + gender are dependent</w:t>
+      </w:r>
+    </w:p>
+    <w:p>
+      <w:pPr>
+        <w:pStyle w:val="ListBullet"/>
+      </w:pPr>
+      <w:r>
+        <w:t xml:space="preserve">Can see our </w:t>
+      </w:r>
+      <w:r>
+        <w:t xml:space="preserve">simulation </w:t>
+      </w:r>
+      <w:r>
+        <w:t>distribution is centered at 0 (the null = difference is = 0 b/c there’s no bias in promotions)</w:t>
+      </w:r>
+    </w:p>
+    <w:p>
+      <w:pPr>
+        <w:pStyle w:val="ListBullet"/>
+      </w:pPr>
+      <w:r>
+        <w:t xml:space="preserve">It’s also </w:t>
+      </w:r>
+      <w:r>
+        <w:rPr>
+          <w:i/>
+        </w:rPr>
+        <w:t>very</w:t>
+      </w:r>
+      <w:r>
+        <w:t xml:space="preserve"> rare to get a difference of ~0.3 like we observed in our data</w:t>
+      </w:r>
+    </w:p>
+    <w:p>
+      <w:pPr>
+        <w:pStyle w:val="ListBullet"/>
+      </w:pPr>
+      <w:r>
+        <w:t xml:space="preserve">Our conclusion = </w:t>
+      </w:r>
+      <w:r>
+        <w:t xml:space="preserve">These data show convincing evidence of an association between gender </w:t>
+      </w:r>
+      <w:r>
+        <w:t>+</w:t>
+      </w:r>
+      <w:bookmarkStart w:id="0" w:name="_GoBack"/>
+      <w:bookmarkEnd w:id="0"/>
+      <w:r>
+        <w:t xml:space="preserve"> promotion decisions made by male bank supervisors.</w:t>
       </w:r>
     </w:p>
     <w:sectPr>

</xml_diff>